<commit_message>
add ubuntu network configuration problem solution in Networking_Basic.docx
</commit_message>
<xml_diff>
--- a/NetWorking_Basic.docx
+++ b/NetWorking_Basic.docx
@@ -1,6 +1,7 @@
 
 <file path=word/document.xml><?xml version="1.0" encoding="utf-8"?>
 <w:document xmlns:wpc="http://schemas.microsoft.com/office/word/2010/wordprocessingCanvas" xmlns:cx="http://schemas.microsoft.com/office/drawing/2014/chartex" xmlns:mc="http://schemas.openxmlformats.org/markup-compatibility/2006" xmlns:o="urn:schemas-microsoft-com:office:office" xmlns:r="http://schemas.openxmlformats.org/officeDocument/2006/relationships" xmlns:m="http://schemas.openxmlformats.org/officeDocument/2006/math" xmlns:v="urn:schemas-microsoft-com:vml" xmlns:wp14="http://schemas.microsoft.com/office/word/2010/wordprocessingDrawing" xmlns:wp="http://schemas.openxmlformats.org/drawingml/2006/wordprocessingDrawing" xmlns:w10="urn:schemas-microsoft-com:office:word" xmlns:w="http://schemas.openxmlformats.org/wordprocessingml/2006/main" xmlns:w14="http://schemas.microsoft.com/office/word/2010/wordml" xmlns:w15="http://schemas.microsoft.com/office/word/2012/wordml" xmlns:w16se="http://schemas.microsoft.com/office/word/2015/wordml/symex" xmlns:wpg="http://schemas.microsoft.com/office/word/2010/wordprocessingGroup" xmlns:wpi="http://schemas.microsoft.com/office/word/2010/wordprocessingInk" xmlns:wne="http://schemas.microsoft.com/office/word/2006/wordml" xmlns:wps="http://schemas.microsoft.com/office/word/2010/wordprocessingShape" mc:Ignorable="w14 w15 w16se wp14">
+  <w:background w:color="FFE599" w:themeColor="accent4" w:themeTint="66"/>
   <w:body>
     <w:p>
       <w:pPr>
@@ -33,1076 +34,6 @@
             <wp:extent cx="4609682" cy="2189004"/>
             <wp:effectExtent l="0" t="0" r="635" b="1905"/>
             <wp:docPr id="1" name="图片 1"/>
-            <wp:cNvGraphicFramePr>
-              <a:graphicFrameLocks xmlns:a="http://schemas.openxmlformats.org/drawingml/2006/main" noChangeAspect="1"/>
-            </wp:cNvGraphicFramePr>
-            <a:graphic xmlns:a="http://schemas.openxmlformats.org/drawingml/2006/main">
-              <a:graphicData uri="http://schemas.openxmlformats.org/drawingml/2006/picture">
-                <pic:pic xmlns:pic="http://schemas.openxmlformats.org/drawingml/2006/picture">
-                  <pic:nvPicPr>
-                    <pic:cNvPr id="1" name=""/>
-                    <pic:cNvPicPr/>
-                  </pic:nvPicPr>
-                  <pic:blipFill>
-                    <a:blip r:embed="rId7"/>
-                    <a:stretch>
-                      <a:fillRect/>
-                    </a:stretch>
-                  </pic:blipFill>
-                  <pic:spPr>
-                    <a:xfrm>
-                      <a:off x="0" y="0"/>
-                      <a:ext cx="4687901" cy="2226148"/>
-                    </a:xfrm>
-                    <a:prstGeom prst="rect">
-                      <a:avLst/>
-                    </a:prstGeom>
-                  </pic:spPr>
-                </pic:pic>
-              </a:graphicData>
-            </a:graphic>
-          </wp:inline>
-        </w:drawing>
-      </w:r>
-    </w:p>
-    <w:p>
-      <w:pPr>
-        <w:jc w:val="center"/>
-        <w:rPr>
-          <w:rFonts w:ascii="华文楷体" w:eastAsia="华文楷体" w:hAnsi="华文楷体"/>
-        </w:rPr>
-      </w:pPr>
-      <w:r>
-        <w:rPr>
-          <w:rFonts w:ascii="华文楷体" w:eastAsia="华文楷体" w:hAnsi="华文楷体" w:hint="eastAsia"/>
-        </w:rPr>
-        <w:t>图1</w:t>
-      </w:r>
-      <w:r>
-        <w:rPr>
-          <w:rFonts w:ascii="华文楷体" w:eastAsia="华文楷体" w:hAnsi="华文楷体"/>
-        </w:rPr>
-        <w:t xml:space="preserve"> W</w:t>
-      </w:r>
-      <w:r>
-        <w:rPr>
-          <w:rFonts w:ascii="华文楷体" w:eastAsia="华文楷体" w:hAnsi="华文楷体" w:hint="eastAsia"/>
-        </w:rPr>
-        <w:t>in</w:t>
-      </w:r>
-      <w:r>
-        <w:rPr>
-          <w:rFonts w:ascii="华文楷体" w:eastAsia="华文楷体" w:hAnsi="华文楷体"/>
-        </w:rPr>
-        <w:t>10</w:t>
-      </w:r>
-      <w:r>
-        <w:rPr>
-          <w:rFonts w:ascii="华文楷体" w:eastAsia="华文楷体" w:hAnsi="华文楷体" w:hint="eastAsia"/>
-        </w:rPr>
-        <w:t>路由表</w:t>
-      </w:r>
-    </w:p>
-    <w:p>
-      <w:pPr>
-        <w:ind w:firstLine="420"/>
-        <w:jc w:val="left"/>
-        <w:rPr>
-          <w:rFonts w:ascii="华文楷体" w:eastAsia="华文楷体" w:hAnsi="华文楷体"/>
-        </w:rPr>
-      </w:pPr>
-      <w:r>
-        <w:rPr>
-          <w:rFonts w:ascii="华文楷体" w:eastAsia="华文楷体" w:hAnsi="华文楷体" w:hint="eastAsia"/>
-        </w:rPr>
-        <w:t>如上图所示，</w:t>
-      </w:r>
-      <w:r>
-        <w:rPr>
-          <w:rFonts w:ascii="华文楷体" w:eastAsia="华文楷体" w:hAnsi="华文楷体" w:hint="eastAsia"/>
-        </w:rPr>
-        <w:t>从左到右前两项分别是网络地址、子网掩码。</w:t>
-      </w:r>
-      <w:r>
-        <w:rPr>
-          <w:rFonts w:ascii="华文楷体" w:eastAsia="华文楷体" w:hAnsi="华文楷体" w:hint="eastAsia"/>
-        </w:rPr>
-        <w:t>根据TCP</w:t>
-      </w:r>
-      <w:r>
-        <w:rPr>
-          <w:rFonts w:ascii="华文楷体" w:eastAsia="华文楷体" w:hAnsi="华文楷体"/>
-        </w:rPr>
-        <w:t>/IP</w:t>
-      </w:r>
-      <w:r>
-        <w:rPr>
-          <w:rFonts w:ascii="华文楷体" w:eastAsia="华文楷体" w:hAnsi="华文楷体" w:hint="eastAsia"/>
-        </w:rPr>
-        <w:t>协议，</w:t>
-      </w:r>
-      <w:r>
-        <w:rPr>
-          <w:rFonts w:ascii="华文楷体" w:eastAsia="华文楷体" w:hAnsi="华文楷体" w:hint="eastAsia"/>
-        </w:rPr>
-        <w:t>将数据包里面的目的IP地址与子网掩码做与操作，判断其所在的网络地址，然后通过“接口（源IP地址）”发送出去。“在链路上”表示直接发送（加上目的IP对应的MAC地址后发送出去</w:t>
-      </w:r>
-      <w:r>
-        <w:rPr>
-          <w:rFonts w:ascii="华文楷体" w:eastAsia="华文楷体" w:hAnsi="华文楷体" w:hint="eastAsia"/>
-        </w:rPr>
-        <w:t>，此时目的IP一般是和主机处于同一个网络</w:t>
-      </w:r>
-      <w:r>
-        <w:rPr>
-          <w:rFonts w:ascii="华文楷体" w:eastAsia="华文楷体" w:hAnsi="华文楷体" w:hint="eastAsia"/>
-        </w:rPr>
-        <w:t>，</w:t>
-      </w:r>
-      <w:r>
-        <w:rPr>
-          <w:rFonts w:ascii="华文楷体" w:eastAsia="华文楷体" w:hAnsi="华文楷体" w:hint="eastAsia"/>
-          <w:u w:val="single"/>
-        </w:rPr>
-        <w:t>数据包的目的IP地址不变</w:t>
-      </w:r>
-      <w:r>
-        <w:rPr>
-          <w:rFonts w:ascii="华文楷体" w:eastAsia="华文楷体" w:hAnsi="华文楷体" w:hint="eastAsia"/>
-        </w:rPr>
-        <w:t>）；否则先发送到网关（</w:t>
-      </w:r>
-      <w:r>
-        <w:rPr>
-          <w:rFonts w:ascii="华文楷体" w:eastAsia="华文楷体" w:hAnsi="华文楷体" w:hint="eastAsia"/>
-          <w:u w:val="single"/>
-        </w:rPr>
-        <w:t>数据包的目的IP地址</w:t>
-      </w:r>
-      <w:r>
-        <w:rPr>
-          <w:rFonts w:ascii="华文楷体" w:eastAsia="华文楷体" w:hAnsi="华文楷体" w:hint="eastAsia"/>
-          <w:u w:val="single"/>
-        </w:rPr>
-        <w:t>也是</w:t>
-      </w:r>
-      <w:r>
-        <w:rPr>
-          <w:rFonts w:ascii="华文楷体" w:eastAsia="华文楷体" w:hAnsi="华文楷体" w:hint="eastAsia"/>
-          <w:u w:val="single"/>
-        </w:rPr>
-        <w:t>不变</w:t>
-      </w:r>
-      <w:r>
-        <w:rPr>
-          <w:rFonts w:ascii="华文楷体" w:eastAsia="华文楷体" w:hAnsi="华文楷体" w:hint="eastAsia"/>
-        </w:rPr>
-        <w:t>，而是MAC</w:t>
-      </w:r>
-      <w:r>
-        <w:rPr>
-          <w:rFonts w:ascii="华文楷体" w:eastAsia="华文楷体" w:hAnsi="华文楷体" w:hint="eastAsia"/>
-        </w:rPr>
-        <w:t>地址改成</w:t>
-      </w:r>
-      <w:r>
-        <w:rPr>
-          <w:rFonts w:ascii="华文楷体" w:eastAsia="华文楷体" w:hAnsi="华文楷体" w:hint="eastAsia"/>
-        </w:rPr>
-        <w:t>网关IP对应的MAC地址）。</w:t>
-      </w:r>
-    </w:p>
-    <w:p>
-      <w:pPr>
-        <w:ind w:firstLine="420"/>
-        <w:jc w:val="left"/>
-        <w:rPr>
-          <w:rFonts w:ascii="华文楷体" w:eastAsia="华文楷体" w:hAnsi="华文楷体"/>
-        </w:rPr>
-      </w:pPr>
-      <w:r>
-        <w:rPr>
-          <w:rFonts w:ascii="华文楷体" w:eastAsia="华文楷体" w:hAnsi="华文楷体" w:hint="eastAsia"/>
-        </w:rPr>
-        <w:t>所以当两台电脑直接相连，但是处于不同的网络时，一台电脑要向另一台发送报文，那么</w:t>
-      </w:r>
-      <w:r>
-        <w:rPr>
-          <w:rFonts w:ascii="华文楷体" w:eastAsia="华文楷体" w:hAnsi="华文楷体" w:hint="eastAsia"/>
-        </w:rPr>
-        <w:t>根据路由表，</w:t>
-      </w:r>
-      <w:r>
-        <w:rPr>
-          <w:rFonts w:ascii="华文楷体" w:eastAsia="华文楷体" w:hAnsi="华文楷体" w:hint="eastAsia"/>
-        </w:rPr>
-        <w:t>报文会加上网关MAC从网口发送出去，然后与之相连的另一个网卡可以</w:t>
-      </w:r>
-      <w:r>
-        <w:rPr>
-          <w:rFonts w:ascii="华文楷体" w:eastAsia="华文楷体" w:hAnsi="华文楷体" w:hint="eastAsia"/>
-        </w:rPr>
-        <w:t>收到</w:t>
-      </w:r>
-      <w:r>
-        <w:rPr>
-          <w:rFonts w:ascii="华文楷体" w:eastAsia="华文楷体" w:hAnsi="华文楷体" w:hint="eastAsia"/>
-        </w:rPr>
-        <w:t>报文，但是MAC地址匹配不上</w:t>
-      </w:r>
-      <w:r>
-        <w:rPr>
-          <w:rFonts w:ascii="华文楷体" w:eastAsia="华文楷体" w:hAnsi="华文楷体" w:hint="eastAsia"/>
-        </w:rPr>
-        <w:t>；</w:t>
-      </w:r>
-      <w:r>
-        <w:rPr>
-          <w:rFonts w:ascii="华文楷体" w:eastAsia="华文楷体" w:hAnsi="华文楷体" w:hint="eastAsia"/>
-        </w:rPr>
-        <w:t>而如果他们处于相同网络时，</w:t>
-      </w:r>
-      <w:r>
-        <w:rPr>
-          <w:rFonts w:ascii="华文楷体" w:eastAsia="华文楷体" w:hAnsi="华文楷体" w:hint="eastAsia"/>
-        </w:rPr>
-        <w:t>它就会去加上目标电脑的MAC地址（如果ARP表里面没有</w:t>
-      </w:r>
-      <w:r>
-        <w:rPr>
-          <w:rFonts w:ascii="华文楷体" w:eastAsia="华文楷体" w:hAnsi="华文楷体" w:hint="eastAsia"/>
-        </w:rPr>
-        <w:t>对应的MAC地址，</w:t>
-      </w:r>
-      <w:r>
-        <w:rPr>
-          <w:rFonts w:ascii="华文楷体" w:eastAsia="华文楷体" w:hAnsi="华文楷体" w:hint="eastAsia"/>
-        </w:rPr>
-        <w:t>则广播询问）。</w:t>
-      </w:r>
-    </w:p>
-    <w:p>
-      <w:pPr>
-        <w:ind w:firstLine="420"/>
-        <w:jc w:val="left"/>
-        <w:rPr>
-          <w:rFonts w:ascii="华文楷体" w:eastAsia="华文楷体" w:hAnsi="华文楷体"/>
-        </w:rPr>
-      </w:pPr>
-      <w:r>
-        <w:rPr>
-          <w:rFonts w:ascii="华文楷体" w:eastAsia="华文楷体" w:hAnsi="华文楷体"/>
-        </w:rPr>
-        <w:t>route add 0.0.0.0 mask 0.0.0.0 192.168.1.254 metric 1 –p</w:t>
-      </w:r>
-      <w:r>
-        <w:rPr>
-          <w:rFonts w:ascii="华文楷体" w:eastAsia="华文楷体" w:hAnsi="华文楷体" w:hint="eastAsia"/>
-        </w:rPr>
-        <w:t>（添加路由，加-p表示永久添加，不加重启后会消失）</w:t>
-      </w:r>
-    </w:p>
-    <w:p>
-      <w:pPr>
-        <w:ind w:firstLine="420"/>
-        <w:jc w:val="left"/>
-        <w:rPr>
-          <w:rFonts w:ascii="华文楷体" w:eastAsia="华文楷体" w:hAnsi="华文楷体"/>
-        </w:rPr>
-      </w:pPr>
-      <w:r>
-        <w:rPr>
-          <w:rFonts w:ascii="华文楷体" w:eastAsia="华文楷体" w:hAnsi="华文楷体"/>
-        </w:rPr>
-        <w:t>route add 0.0.0.0 mask 0.0.0.0 192.168.1.254</w:t>
-      </w:r>
-    </w:p>
-    <w:p>
-      <w:pPr>
-        <w:pStyle w:val="4"/>
-        <w:rPr>
-          <w:rFonts w:ascii="华文楷体" w:eastAsia="华文楷体" w:hAnsi="华文楷体"/>
-        </w:rPr>
-      </w:pPr>
-      <w:bookmarkStart w:id="0" w:name="_GoBack"/>
-      <w:bookmarkEnd w:id="0"/>
-      <w:r>
-        <w:rPr>
-          <w:rFonts w:ascii="华文楷体" w:eastAsia="华文楷体" w:hAnsi="华文楷体" w:hint="eastAsia"/>
-        </w:rPr>
-        <w:t>DNS</w:t>
-      </w:r>
-      <w:r>
-        <w:rPr>
-          <w:rFonts w:ascii="华文楷体" w:eastAsia="华文楷体" w:hAnsi="华文楷体" w:hint="eastAsia"/>
-        </w:rPr>
-        <w:t>、</w:t>
-      </w:r>
-      <w:r>
-        <w:rPr>
-          <w:rFonts w:ascii="华文楷体" w:eastAsia="华文楷体" w:hAnsi="华文楷体" w:hint="eastAsia"/>
-        </w:rPr>
-        <w:t>DHCP</w:t>
-      </w:r>
-      <w:r>
-        <w:rPr>
-          <w:rFonts w:ascii="华文楷体" w:eastAsia="华文楷体" w:hAnsi="华文楷体" w:hint="eastAsia"/>
-        </w:rPr>
-        <w:t>以及特殊的IP地址</w:t>
-      </w:r>
-    </w:p>
-    <w:p>
-      <w:pPr>
-        <w:rPr>
-          <w:rFonts w:ascii="华文楷体" w:eastAsia="华文楷体" w:hAnsi="华文楷体"/>
-        </w:rPr>
-      </w:pPr>
-      <w:r>
-        <w:rPr>
-          <w:rFonts w:ascii="华文楷体" w:eastAsia="华文楷体" w:hAnsi="华文楷体"/>
-        </w:rPr>
-        <w:tab/>
-      </w:r>
-      <w:r>
-        <w:rPr>
-          <w:rFonts w:ascii="华文楷体" w:eastAsia="华文楷体" w:hAnsi="华文楷体" w:hint="eastAsia"/>
-        </w:rPr>
-        <w:t>I</w:t>
-      </w:r>
-      <w:r>
-        <w:rPr>
-          <w:rFonts w:ascii="华文楷体" w:eastAsia="华文楷体" w:hAnsi="华文楷体"/>
-        </w:rPr>
-        <w:t>p</w:t>
-      </w:r>
-      <w:r>
-        <w:rPr>
-          <w:rFonts w:ascii="华文楷体" w:eastAsia="华文楷体" w:hAnsi="华文楷体" w:hint="eastAsia"/>
-        </w:rPr>
-        <w:t>v</w:t>
-      </w:r>
-      <w:r>
-        <w:rPr>
-          <w:rFonts w:ascii="华文楷体" w:eastAsia="华文楷体" w:hAnsi="华文楷体"/>
-        </w:rPr>
-        <w:t>4</w:t>
-      </w:r>
-      <w:r>
-        <w:rPr>
-          <w:rFonts w:ascii="华文楷体" w:eastAsia="华文楷体" w:hAnsi="华文楷体" w:hint="eastAsia"/>
-        </w:rPr>
-        <w:t>地址分公有地址和私有地址，私有地址是不能在因特网上被路由的。</w:t>
-      </w:r>
-    </w:p>
-    <w:p>
-      <w:pPr>
-        <w:pStyle w:val="6"/>
-        <w:rPr>
-          <w:rFonts w:ascii="华文楷体" w:eastAsia="华文楷体" w:hAnsi="华文楷体"/>
-        </w:rPr>
-      </w:pPr>
-      <w:r>
-        <w:rPr>
-          <w:rFonts w:ascii="华文楷体" w:eastAsia="华文楷体" w:hAnsi="华文楷体" w:hint="eastAsia"/>
-        </w:rPr>
-        <w:t>DNS</w:t>
-      </w:r>
-    </w:p>
-    <w:p>
-      <w:pPr>
-        <w:rPr>
-          <w:rFonts w:ascii="华文楷体" w:eastAsia="华文楷体" w:hAnsi="华文楷体"/>
-        </w:rPr>
-      </w:pPr>
-      <w:r>
-        <w:rPr>
-          <w:rFonts w:ascii="华文楷体" w:eastAsia="华文楷体" w:hAnsi="华文楷体"/>
-        </w:rPr>
-        <w:tab/>
-      </w:r>
-      <w:r>
-        <w:rPr>
-          <w:rFonts w:ascii="华文楷体" w:eastAsia="华文楷体" w:hAnsi="华文楷体" w:hint="eastAsia"/>
-        </w:rPr>
-        <w:t>主机有一个DNS</w:t>
-      </w:r>
-      <w:r>
-        <w:rPr>
-          <w:rFonts w:ascii="华文楷体" w:eastAsia="华文楷体" w:hAnsi="华文楷体"/>
-        </w:rPr>
-        <w:t xml:space="preserve"> </w:t>
-      </w:r>
-      <w:r>
-        <w:rPr>
-          <w:rFonts w:ascii="华文楷体" w:eastAsia="华文楷体" w:hAnsi="华文楷体" w:hint="eastAsia"/>
-        </w:rPr>
-        <w:t>cache，里面记录了一些临时的IP到域名的匹配，当主机要解析域名时，首先会到这个cache里查看，</w:t>
-      </w:r>
-      <w:r>
-        <w:rPr>
-          <w:rFonts w:ascii="华文楷体" w:eastAsia="华文楷体" w:hAnsi="华文楷体" w:hint="eastAsia"/>
-        </w:rPr>
-        <w:t>如果找不到再向</w:t>
-      </w:r>
-      <w:r>
-        <w:rPr>
-          <w:rFonts w:ascii="华文楷体" w:eastAsia="华文楷体" w:hAnsi="华文楷体" w:hint="eastAsia"/>
-        </w:rPr>
-        <w:t>本地</w:t>
-      </w:r>
-      <w:r>
-        <w:rPr>
-          <w:rFonts w:ascii="华文楷体" w:eastAsia="华文楷体" w:hAnsi="华文楷体" w:hint="eastAsia"/>
-        </w:rPr>
-        <w:t>DNS服务器寻求</w:t>
-      </w:r>
-      <w:r>
-        <w:rPr>
-          <w:rFonts w:ascii="华文楷体" w:eastAsia="华文楷体" w:hAnsi="华文楷体" w:hint="eastAsia"/>
-        </w:rPr>
-        <w:t>，如果本地DNS服务器没有，就像上一级DNS服务器寻求</w:t>
-      </w:r>
-      <w:r>
-        <w:rPr>
-          <w:rFonts w:ascii="华文楷体" w:eastAsia="华文楷体" w:hAnsi="华文楷体" w:hint="eastAsia"/>
-        </w:rPr>
-        <w:t>。</w:t>
-      </w:r>
-      <w:r>
-        <w:rPr>
-          <w:rFonts w:ascii="华文楷体" w:eastAsia="华文楷体" w:hAnsi="华文楷体" w:hint="eastAsia"/>
-        </w:rPr>
-        <w:t>找到IP地址后，主机便可使用同时更新cache。</w:t>
-      </w:r>
-    </w:p>
-    <w:p>
-      <w:pPr>
-        <w:rPr>
-          <w:rFonts w:ascii="华文楷体" w:eastAsia="华文楷体" w:hAnsi="华文楷体"/>
-        </w:rPr>
-      </w:pPr>
-      <w:r>
-        <w:rPr>
-          <w:rFonts w:ascii="华文楷体" w:eastAsia="华文楷体" w:hAnsi="华文楷体"/>
-        </w:rPr>
-        <w:tab/>
-      </w:r>
-      <w:r>
-        <w:rPr>
-          <w:rFonts w:ascii="华文楷体" w:eastAsia="华文楷体" w:hAnsi="华文楷体" w:hint="eastAsia"/>
-        </w:rPr>
-        <w:t>cache的内容来源有两个，一个是上面说的DNS服务器，另一个是本地的host文件，位置在C</w:t>
-      </w:r>
-      <w:r>
-        <w:rPr>
-          <w:rFonts w:ascii="华文楷体" w:eastAsia="华文楷体" w:hAnsi="华文楷体"/>
-        </w:rPr>
-        <w:t>:\Windows\System32\drivers\etc\host</w:t>
-      </w:r>
-      <w:r>
-        <w:rPr>
-          <w:rFonts w:ascii="华文楷体" w:eastAsia="华文楷体" w:hAnsi="华文楷体" w:hint="eastAsia"/>
-        </w:rPr>
-        <w:t>，文件里有注释，会教你怎么使用。一旦修改并保存了host文件，那么它的内容会立即更新到cache</w:t>
-      </w:r>
-      <w:r>
-        <w:rPr>
-          <w:rFonts w:ascii="华文楷体" w:eastAsia="华文楷体" w:hAnsi="华文楷体" w:hint="eastAsia"/>
-        </w:rPr>
-        <w:t>（cache原先的内容</w:t>
-      </w:r>
-      <w:r>
-        <w:rPr>
-          <w:rFonts w:ascii="华文楷体" w:eastAsia="华文楷体" w:hAnsi="华文楷体" w:hint="eastAsia"/>
-        </w:rPr>
-        <w:t>全部会被删除</w:t>
-      </w:r>
-      <w:r>
-        <w:rPr>
-          <w:rFonts w:ascii="华文楷体" w:eastAsia="华文楷体" w:hAnsi="华文楷体" w:hint="eastAsia"/>
-        </w:rPr>
-        <w:t>）</w:t>
-      </w:r>
-      <w:r>
-        <w:rPr>
-          <w:rFonts w:ascii="华文楷体" w:eastAsia="华文楷体" w:hAnsi="华文楷体" w:hint="eastAsia"/>
-        </w:rPr>
-        <w:t>。</w:t>
-      </w:r>
-    </w:p>
-    <w:p>
-      <w:pPr>
-        <w:pStyle w:val="6"/>
-        <w:rPr>
-          <w:rFonts w:ascii="华文楷体" w:eastAsia="华文楷体" w:hAnsi="华文楷体"/>
-        </w:rPr>
-      </w:pPr>
-      <w:r>
-        <w:rPr>
-          <w:rFonts w:ascii="华文楷体" w:eastAsia="华文楷体" w:hAnsi="华文楷体"/>
-        </w:rPr>
-        <w:t>DHCP</w:t>
-      </w:r>
-    </w:p>
-    <w:p>
-      <w:pPr>
-        <w:rPr>
-          <w:rFonts w:ascii="华文楷体" w:eastAsia="华文楷体" w:hAnsi="华文楷体"/>
-        </w:rPr>
-      </w:pPr>
-      <w:r>
-        <w:rPr>
-          <w:rFonts w:ascii="华文楷体" w:eastAsia="华文楷体" w:hAnsi="华文楷体"/>
-        </w:rPr>
-        <w:tab/>
-      </w:r>
-      <w:r>
-        <w:rPr>
-          <w:rFonts w:ascii="华文楷体" w:eastAsia="华文楷体" w:hAnsi="华文楷体"/>
-        </w:rPr>
-        <w:t>DHCP</w:t>
-      </w:r>
-      <w:r>
-        <w:rPr>
-          <w:rFonts w:ascii="华文楷体" w:eastAsia="华文楷体" w:hAnsi="华文楷体" w:hint="eastAsia"/>
-        </w:rPr>
-        <w:t>用到协议也在TCP</w:t>
-      </w:r>
-      <w:r>
-        <w:rPr>
-          <w:rFonts w:ascii="华文楷体" w:eastAsia="华文楷体" w:hAnsi="华文楷体"/>
-        </w:rPr>
-        <w:t>/IP</w:t>
-      </w:r>
-      <w:r>
-        <w:rPr>
-          <w:rFonts w:ascii="华文楷体" w:eastAsia="华文楷体" w:hAnsi="华文楷体" w:hint="eastAsia"/>
-        </w:rPr>
-        <w:t>协议族里，</w:t>
-      </w:r>
-      <w:r>
-        <w:rPr>
-          <w:rFonts w:ascii="华文楷体" w:eastAsia="华文楷体" w:hAnsi="华文楷体" w:hint="eastAsia"/>
-        </w:rPr>
-        <w:t>作为DHCP服务器，它负责向申请者分配IP地址（也包括其他网络参数，比如网关、DNS服务器、子网掩码、租期）。</w:t>
-      </w:r>
-    </w:p>
-    <w:p>
-      <w:pPr>
-        <w:pStyle w:val="6"/>
-        <w:rPr>
-          <w:rFonts w:ascii="华文楷体" w:eastAsia="华文楷体" w:hAnsi="华文楷体"/>
-        </w:rPr>
-      </w:pPr>
-      <w:r>
-        <w:rPr>
-          <w:rFonts w:ascii="华文楷体" w:eastAsia="华文楷体" w:hAnsi="华文楷体" w:hint="eastAsia"/>
-        </w:rPr>
-        <w:lastRenderedPageBreak/>
-        <w:t>特殊的IP地址</w:t>
-      </w:r>
-    </w:p>
-    <w:p>
-      <w:pPr>
-        <w:ind w:firstLine="420"/>
-        <w:rPr>
-          <w:rFonts w:ascii="华文楷体" w:eastAsia="华文楷体" w:hAnsi="华文楷体"/>
-        </w:rPr>
-      </w:pPr>
-      <w:r>
-        <w:rPr>
-          <w:rFonts w:ascii="华文楷体" w:eastAsia="华文楷体" w:hAnsi="华文楷体" w:hint="eastAsia"/>
-        </w:rPr>
-        <w:t>1</w:t>
-      </w:r>
-      <w:r>
-        <w:rPr>
-          <w:rFonts w:ascii="华文楷体" w:eastAsia="华文楷体" w:hAnsi="华文楷体"/>
-        </w:rPr>
-        <w:t>27.0.0.1</w:t>
-      </w:r>
-      <w:r>
-        <w:rPr>
-          <w:rFonts w:ascii="华文楷体" w:eastAsia="华文楷体" w:hAnsi="华文楷体" w:hint="eastAsia"/>
-        </w:rPr>
-        <w:t>是本地回环地址，它是软件网络接口，区别于网卡这类硬件网络接口；它一般用来测试TCP/</w:t>
-      </w:r>
-      <w:r>
-        <w:rPr>
-          <w:rFonts w:ascii="华文楷体" w:eastAsia="华文楷体" w:hAnsi="华文楷体"/>
-        </w:rPr>
-        <w:t>IP</w:t>
-      </w:r>
-      <w:r>
-        <w:rPr>
-          <w:rFonts w:ascii="华文楷体" w:eastAsia="华文楷体" w:hAnsi="华文楷体" w:hint="eastAsia"/>
-        </w:rPr>
-        <w:t>网络协议栈是否工作正常，向目的地址1</w:t>
-      </w:r>
-      <w:r>
-        <w:rPr>
-          <w:rFonts w:ascii="华文楷体" w:eastAsia="华文楷体" w:hAnsi="华文楷体"/>
-        </w:rPr>
-        <w:t>27.0.0.1</w:t>
-      </w:r>
-      <w:r>
-        <w:rPr>
-          <w:rFonts w:ascii="华文楷体" w:eastAsia="华文楷体" w:hAnsi="华文楷体" w:hint="eastAsia"/>
-        </w:rPr>
-        <w:t>发送消息是不经过网卡的，但也会被1</w:t>
-      </w:r>
-      <w:r>
-        <w:rPr>
-          <w:rFonts w:ascii="华文楷体" w:eastAsia="华文楷体" w:hAnsi="华文楷体"/>
-        </w:rPr>
-        <w:t>27.0.0.1</w:t>
-      </w:r>
-      <w:r>
-        <w:rPr>
-          <w:rFonts w:ascii="华文楷体" w:eastAsia="华文楷体" w:hAnsi="华文楷体" w:hint="eastAsia"/>
-        </w:rPr>
-        <w:t>接收到即回环，并一层层的向上解析，可验证TCP</w:t>
-      </w:r>
-      <w:r>
-        <w:rPr>
-          <w:rFonts w:ascii="华文楷体" w:eastAsia="华文楷体" w:hAnsi="华文楷体"/>
-        </w:rPr>
-        <w:t>/IP</w:t>
-      </w:r>
-      <w:r>
-        <w:rPr>
-          <w:rFonts w:ascii="华文楷体" w:eastAsia="华文楷体" w:hAnsi="华文楷体" w:hint="eastAsia"/>
-        </w:rPr>
-        <w:t>是否工作正常</w:t>
-      </w:r>
-      <w:r>
-        <w:rPr>
-          <w:rFonts w:ascii="华文楷体" w:eastAsia="华文楷体" w:hAnsi="华文楷体" w:hint="eastAsia"/>
-        </w:rPr>
-        <w:t>。实际上根据图1路由表，做本地回环测试时，目的IP开头时1</w:t>
-      </w:r>
-      <w:r>
-        <w:rPr>
-          <w:rFonts w:ascii="华文楷体" w:eastAsia="华文楷体" w:hAnsi="华文楷体"/>
-        </w:rPr>
-        <w:t>27</w:t>
-      </w:r>
-      <w:r>
-        <w:rPr>
-          <w:rFonts w:ascii="华文楷体" w:eastAsia="华文楷体" w:hAnsi="华文楷体" w:hint="eastAsia"/>
-        </w:rPr>
-        <w:t>即可</w:t>
-      </w:r>
-      <w:r>
-        <w:rPr>
-          <w:rFonts w:ascii="华文楷体" w:eastAsia="华文楷体" w:hAnsi="华文楷体" w:hint="eastAsia"/>
-        </w:rPr>
-        <w:t>（这造成IP地址的极大浪费，当初</w:t>
-      </w:r>
-      <w:r>
-        <w:rPr>
-          <w:rFonts w:ascii="华文楷体" w:eastAsia="华文楷体" w:hAnsi="华文楷体" w:hint="eastAsia"/>
-        </w:rPr>
-        <w:t>那些专家没有考虑周全</w:t>
-      </w:r>
-      <w:r>
-        <w:rPr>
-          <w:rFonts w:ascii="华文楷体" w:eastAsia="华文楷体" w:hAnsi="华文楷体" w:hint="eastAsia"/>
-        </w:rPr>
-        <w:t>）。</w:t>
-      </w:r>
-    </w:p>
-    <w:p>
-      <w:pPr>
-        <w:ind w:firstLine="420"/>
-        <w:rPr>
-          <w:rFonts w:ascii="华文楷体" w:eastAsia="华文楷体" w:hAnsi="华文楷体"/>
-        </w:rPr>
-      </w:pPr>
-      <w:r>
-        <w:rPr>
-          <w:rFonts w:ascii="华文楷体" w:eastAsia="华文楷体" w:hAnsi="华文楷体" w:hint="eastAsia"/>
-        </w:rPr>
-        <w:t>2</w:t>
-      </w:r>
-      <w:r>
-        <w:rPr>
-          <w:rFonts w:ascii="华文楷体" w:eastAsia="华文楷体" w:hAnsi="华文楷体"/>
-        </w:rPr>
-        <w:t>55.255.255.255</w:t>
-      </w:r>
-      <w:r>
-        <w:rPr>
-          <w:rFonts w:ascii="华文楷体" w:eastAsia="华文楷体" w:hAnsi="华文楷体" w:hint="eastAsia"/>
-        </w:rPr>
-        <w:t>是广播地址，同一广播域的主机都可以收到目的IP是2</w:t>
-      </w:r>
-      <w:r>
-        <w:rPr>
-          <w:rFonts w:ascii="华文楷体" w:eastAsia="华文楷体" w:hAnsi="华文楷体"/>
-        </w:rPr>
-        <w:t>55.255.255.255</w:t>
-      </w:r>
-      <w:r>
-        <w:rPr>
-          <w:rFonts w:ascii="华文楷体" w:eastAsia="华文楷体" w:hAnsi="华文楷体" w:hint="eastAsia"/>
-        </w:rPr>
-        <w:t>的包，</w:t>
-      </w:r>
-      <w:r>
-        <w:rPr>
-          <w:rFonts w:ascii="华文楷体" w:eastAsia="华文楷体" w:hAnsi="华文楷体" w:hint="eastAsia"/>
-        </w:rPr>
-        <w:t>广播域是从物理连接上分的</w:t>
-      </w:r>
-      <w:r>
-        <w:rPr>
-          <w:rFonts w:ascii="华文楷体" w:eastAsia="华文楷体" w:hAnsi="华文楷体" w:hint="eastAsia"/>
-        </w:rPr>
-        <w:t>。0</w:t>
-      </w:r>
-      <w:r>
-        <w:rPr>
-          <w:rFonts w:ascii="华文楷体" w:eastAsia="华文楷体" w:hAnsi="华文楷体"/>
-        </w:rPr>
-        <w:t>.0.0.0</w:t>
-      </w:r>
-      <w:r>
-        <w:rPr>
-          <w:rFonts w:ascii="华文楷体" w:eastAsia="华文楷体" w:hAnsi="华文楷体" w:hint="eastAsia"/>
-        </w:rPr>
-        <w:t>在不同的语境下有不同的意思，包括不需要路由转发、没有网络连接（在主机没有分配到IP地址时，它是以0</w:t>
-      </w:r>
-      <w:r>
-        <w:rPr>
-          <w:rFonts w:ascii="华文楷体" w:eastAsia="华文楷体" w:hAnsi="华文楷体"/>
-        </w:rPr>
-        <w:t>.0.0.0</w:t>
-      </w:r>
-      <w:r>
-        <w:rPr>
-          <w:rFonts w:ascii="华文楷体" w:eastAsia="华文楷体" w:hAnsi="华文楷体" w:hint="eastAsia"/>
-        </w:rPr>
-        <w:t>为源地址，</w:t>
-      </w:r>
-      <w:r>
-        <w:rPr>
-          <w:rFonts w:ascii="华文楷体" w:eastAsia="华文楷体" w:hAnsi="华文楷体"/>
-        </w:rPr>
-        <w:t>255.255.255.255</w:t>
-      </w:r>
-      <w:r>
-        <w:rPr>
-          <w:rFonts w:ascii="华文楷体" w:eastAsia="华文楷体" w:hAnsi="华文楷体" w:hint="eastAsia"/>
-        </w:rPr>
-        <w:t>为目的地址向外广播请求DHCP服务器分配IP地址</w:t>
-      </w:r>
-      <w:r>
-        <w:rPr>
-          <w:rFonts w:ascii="华文楷体" w:eastAsia="华文楷体" w:hAnsi="华文楷体" w:hint="eastAsia"/>
-        </w:rPr>
-        <w:t>，DHCP则是通过MAC地址确定发送的主机</w:t>
-      </w:r>
-      <w:r>
-        <w:rPr>
-          <w:rFonts w:ascii="华文楷体" w:eastAsia="华文楷体" w:hAnsi="华文楷体" w:hint="eastAsia"/>
-        </w:rPr>
-        <w:t>）</w:t>
-      </w:r>
-    </w:p>
-    <w:p>
-      <w:pPr>
-        <w:ind w:firstLine="420"/>
-        <w:rPr>
-          <w:rFonts w:ascii="华文楷体" w:eastAsia="华文楷体" w:hAnsi="华文楷体"/>
-        </w:rPr>
-      </w:pPr>
-      <w:r>
-        <w:rPr>
-          <w:rFonts w:ascii="华文楷体" w:eastAsia="华文楷体" w:hAnsi="华文楷体" w:hint="eastAsia"/>
-        </w:rPr>
-        <w:t>1</w:t>
-      </w:r>
-      <w:r>
-        <w:rPr>
-          <w:rFonts w:ascii="华文楷体" w:eastAsia="华文楷体" w:hAnsi="华文楷体"/>
-        </w:rPr>
-        <w:t>69.254.0.0/16</w:t>
-      </w:r>
-      <w:r>
-        <w:rPr>
-          <w:rFonts w:ascii="华文楷体" w:eastAsia="华文楷体" w:hAnsi="华文楷体" w:hint="eastAsia"/>
-        </w:rPr>
-        <w:t>是链接地址，当主机不能连上DHCP服务器时，那么它会自动生成这个地址（是私有地址，不可被因特网路由），以便</w:t>
-      </w:r>
-      <w:r>
-        <w:rPr>
-          <w:rFonts w:ascii="华文楷体" w:eastAsia="华文楷体" w:hAnsi="华文楷体" w:hint="eastAsia"/>
-        </w:rPr>
-        <w:t>处于同样处境</w:t>
-      </w:r>
-      <w:r>
-        <w:rPr>
-          <w:rFonts w:ascii="华文楷体" w:eastAsia="华文楷体" w:hAnsi="华文楷体" w:hint="eastAsia"/>
-        </w:rPr>
-        <w:t>（同一个网络）</w:t>
-      </w:r>
-      <w:r>
-        <w:rPr>
-          <w:rFonts w:ascii="华文楷体" w:eastAsia="华文楷体" w:hAnsi="华文楷体" w:hint="eastAsia"/>
-        </w:rPr>
-        <w:t>的</w:t>
-      </w:r>
-      <w:r>
-        <w:rPr>
-          <w:rFonts w:ascii="华文楷体" w:eastAsia="华文楷体" w:hAnsi="华文楷体" w:hint="eastAsia"/>
-        </w:rPr>
-        <w:t>主机可以相互交流。</w:t>
-      </w:r>
-    </w:p>
-    <w:p>
-      <w:pPr>
-        <w:pStyle w:val="4"/>
-        <w:rPr>
-          <w:rFonts w:ascii="华文楷体" w:eastAsia="华文楷体" w:hAnsi="华文楷体"/>
-        </w:rPr>
-      </w:pPr>
-      <w:r>
-        <w:rPr>
-          <w:rFonts w:ascii="华文楷体" w:eastAsia="华文楷体" w:hAnsi="华文楷体" w:hint="eastAsia"/>
-        </w:rPr>
-        <w:t>虚拟机网络配置</w:t>
-      </w:r>
-      <w:r>
-        <w:rPr>
-          <w:rFonts w:ascii="华文楷体" w:eastAsia="华文楷体" w:hAnsi="华文楷体" w:hint="eastAsia"/>
-        </w:rPr>
-        <w:t>以及samba服务器配置</w:t>
-      </w:r>
-    </w:p>
-    <w:p>
-      <w:pPr>
-        <w:rPr>
-          <w:rFonts w:ascii="华文楷体" w:eastAsia="华文楷体" w:hAnsi="华文楷体"/>
-        </w:rPr>
-      </w:pPr>
-      <w:r>
-        <w:rPr>
-          <w:rFonts w:ascii="华文楷体" w:eastAsia="华文楷体" w:hAnsi="华文楷体"/>
-        </w:rPr>
-        <w:tab/>
-      </w:r>
-      <w:r>
-        <w:rPr>
-          <w:rFonts w:ascii="华文楷体" w:eastAsia="华文楷体" w:hAnsi="华文楷体" w:hint="eastAsia"/>
-        </w:rPr>
-        <w:t>将虚拟机的Ubuntu作为samba</w:t>
-      </w:r>
-      <w:r>
-        <w:rPr>
-          <w:rFonts w:ascii="华文楷体" w:eastAsia="华文楷体" w:hAnsi="华文楷体" w:hint="eastAsia"/>
-        </w:rPr>
-        <w:t>服务器；</w:t>
-      </w:r>
-      <w:r>
-        <w:rPr>
-          <w:rFonts w:ascii="华文楷体" w:eastAsia="华文楷体" w:hAnsi="华文楷体" w:hint="eastAsia"/>
-          <w:u w:val="single"/>
-        </w:rPr>
-        <w:t>以下的虚拟交换机或者虚拟NAT设备都是VMware虚拟出来的</w:t>
-      </w:r>
-      <w:r>
-        <w:rPr>
-          <w:rFonts w:ascii="华文楷体" w:eastAsia="华文楷体" w:hAnsi="华文楷体" w:hint="eastAsia"/>
-          <w:u w:val="single"/>
-        </w:rPr>
-        <w:t>：</w:t>
-      </w:r>
-      <w:r>
-        <w:rPr>
-          <w:rFonts w:ascii="华文楷体" w:eastAsia="华文楷体" w:hAnsi="华文楷体" w:hint="eastAsia"/>
-          <w:u w:val="single"/>
-        </w:rPr>
-        <w:t>VMware可以建立多个虚拟机，每个虚拟机可以装操作系统</w:t>
-      </w:r>
-      <w:r>
-        <w:rPr>
-          <w:rFonts w:ascii="华文楷体" w:eastAsia="华文楷体" w:hAnsi="华文楷体" w:hint="eastAsia"/>
-        </w:rPr>
-        <w:t>。</w:t>
-      </w:r>
-    </w:p>
-    <w:p>
-      <w:pPr>
-        <w:rPr>
-          <w:rFonts w:ascii="华文楷体" w:eastAsia="华文楷体" w:hAnsi="华文楷体"/>
-        </w:rPr>
-      </w:pPr>
-      <w:r>
-        <w:rPr>
-          <w:rFonts w:ascii="华文楷体" w:eastAsia="华文楷体" w:hAnsi="华文楷体"/>
-        </w:rPr>
-        <w:tab/>
-      </w:r>
-      <w:r>
-        <w:rPr>
-          <w:rFonts w:ascii="华文楷体" w:eastAsia="华文楷体" w:hAnsi="华文楷体" w:hint="eastAsia"/>
-        </w:rPr>
-        <w:t>首先针对</w:t>
-      </w:r>
-      <w:r>
-        <w:rPr>
-          <w:rFonts w:ascii="华文楷体" w:eastAsia="华文楷体" w:hAnsi="华文楷体" w:hint="eastAsia"/>
-        </w:rPr>
-        <w:t>“路由器不是连接在虚拟机交换机上以及主机网卡默认是没有</w:t>
-      </w:r>
-      <w:r>
-        <w:rPr>
-          <w:rFonts w:ascii="华文楷体" w:eastAsia="华文楷体" w:hAnsi="华文楷体" w:hint="eastAsia"/>
-        </w:rPr>
-        <w:t>报文</w:t>
-      </w:r>
-      <w:r>
-        <w:rPr>
-          <w:rFonts w:ascii="华文楷体" w:eastAsia="华文楷体" w:hAnsi="华文楷体" w:hint="eastAsia"/>
-        </w:rPr>
-        <w:t>转发功能</w:t>
-      </w:r>
-      <w:r>
-        <w:rPr>
-          <w:rFonts w:ascii="华文楷体" w:eastAsia="华文楷体" w:hAnsi="华文楷体" w:hint="eastAsia"/>
-        </w:rPr>
-        <w:t>，为什么虚拟机还可以联网</w:t>
-      </w:r>
-      <w:r>
-        <w:rPr>
-          <w:rFonts w:ascii="华文楷体" w:eastAsia="华文楷体" w:hAnsi="华文楷体" w:hint="eastAsia"/>
-        </w:rPr>
-        <w:t>”的</w:t>
-      </w:r>
-      <w:r>
-        <w:rPr>
-          <w:rFonts w:ascii="华文楷体" w:eastAsia="华文楷体" w:hAnsi="华文楷体" w:hint="eastAsia"/>
-        </w:rPr>
-        <w:t>疑惑</w:t>
-      </w:r>
-      <w:r>
-        <w:rPr>
-          <w:rFonts w:ascii="华文楷体" w:eastAsia="华文楷体" w:hAnsi="华文楷体" w:hint="eastAsia"/>
-        </w:rPr>
-        <w:t>解释：主机网卡</w:t>
-      </w:r>
-      <w:r>
-        <w:rPr>
-          <w:rFonts w:ascii="华文楷体" w:eastAsia="华文楷体" w:hAnsi="华文楷体" w:hint="eastAsia"/>
-        </w:rPr>
-        <w:t>虽然底层没有报文转发功能，但是虚拟</w:t>
-      </w:r>
-      <w:r>
-        <w:rPr>
-          <w:rFonts w:ascii="华文楷体" w:eastAsia="华文楷体" w:hAnsi="华文楷体" w:hint="eastAsia"/>
-        </w:rPr>
-        <w:t>交换机</w:t>
-      </w:r>
-      <w:r>
-        <w:rPr>
-          <w:rFonts w:ascii="华文楷体" w:eastAsia="华文楷体" w:hAnsi="华文楷体" w:hint="eastAsia"/>
-        </w:rPr>
-        <w:t>可以理解为</w:t>
-      </w:r>
-      <w:r>
-        <w:rPr>
-          <w:rFonts w:ascii="华文楷体" w:eastAsia="华文楷体" w:hAnsi="华文楷体" w:hint="eastAsia"/>
-        </w:rPr>
-        <w:t>一个程序，</w:t>
-      </w:r>
-      <w:r>
-        <w:rPr>
-          <w:rFonts w:ascii="华文楷体" w:eastAsia="华文楷体" w:hAnsi="华文楷体" w:hint="eastAsia"/>
-        </w:rPr>
-        <w:t>这个程序告诉主机网卡自己的报文要发送给那个IP，相当于主机网卡完成一个转发功能（bridged）</w:t>
-      </w:r>
-      <w:r>
-        <w:rPr>
-          <w:rFonts w:ascii="华文楷体" w:eastAsia="华文楷体" w:hAnsi="华文楷体" w:hint="eastAsia"/>
-        </w:rPr>
-        <w:t>，需要注意的是主机网卡只有一个IP，它不是完成路由转发的那种，而是普通的</w:t>
-      </w:r>
-      <w:r>
-        <w:rPr>
-          <w:rFonts w:ascii="华文楷体" w:eastAsia="华文楷体" w:hAnsi="华文楷体" w:hint="eastAsia"/>
-        </w:rPr>
-        <w:t>程序与外网通信：</w:t>
-      </w:r>
-      <w:r>
-        <w:rPr>
-          <w:rFonts w:ascii="华文楷体" w:eastAsia="华文楷体" w:hAnsi="华文楷体" w:hint="eastAsia"/>
-        </w:rPr>
-        <w:t>“主机网卡IP接收来自虚拟交换机的报文再发送出去</w:t>
-      </w:r>
-      <w:r>
-        <w:rPr>
-          <w:rFonts w:ascii="华文楷体" w:eastAsia="华文楷体" w:hAnsi="华文楷体" w:hint="eastAsia"/>
-        </w:rPr>
-        <w:t>，接收到的报文再返回给虚拟交换机</w:t>
-      </w:r>
-      <w:r>
-        <w:rPr>
-          <w:rFonts w:ascii="华文楷体" w:eastAsia="华文楷体" w:hAnsi="华文楷体" w:hint="eastAsia"/>
-        </w:rPr>
-        <w:t>”。</w:t>
-      </w:r>
-    </w:p>
-    <w:p>
-      <w:pPr>
-        <w:pStyle w:val="6"/>
-        <w:rPr>
-          <w:rFonts w:ascii="华文楷体" w:eastAsia="华文楷体" w:hAnsi="华文楷体"/>
-        </w:rPr>
-      </w:pPr>
-      <w:r>
-        <w:rPr>
-          <w:rFonts w:ascii="华文楷体" w:eastAsia="华文楷体" w:hAnsi="华文楷体" w:hint="eastAsia"/>
-        </w:rPr>
-        <w:t>虚拟机网络配置</w:t>
-      </w:r>
-    </w:p>
-    <w:p>
-      <w:pPr>
-        <w:rPr>
-          <w:rFonts w:ascii="华文楷体" w:eastAsia="华文楷体" w:hAnsi="华文楷体"/>
-        </w:rPr>
-      </w:pPr>
-      <w:r>
-        <w:rPr>
-          <w:rFonts w:ascii="华文楷体" w:eastAsia="华文楷体" w:hAnsi="华文楷体"/>
-        </w:rPr>
-        <w:tab/>
-      </w:r>
-      <w:r>
-        <w:rPr>
-          <w:rFonts w:ascii="华文楷体" w:eastAsia="华文楷体" w:hAnsi="华文楷体" w:hint="eastAsia"/>
-        </w:rPr>
-        <w:t>一共有三种模式：桥接模式、NAT模式以及仅主机模式。</w:t>
-      </w:r>
-    </w:p>
-    <w:p>
-      <w:pPr>
-        <w:jc w:val="center"/>
-        <w:rPr>
-          <w:rFonts w:ascii="华文楷体" w:eastAsia="华文楷体" w:hAnsi="华文楷体"/>
-        </w:rPr>
-      </w:pPr>
-      <w:r>
-        <w:rPr>
-          <w:rFonts w:ascii="华文楷体" w:eastAsia="华文楷体" w:hAnsi="华文楷体"/>
-          <w:noProof/>
-        </w:rPr>
-        <w:drawing>
-          <wp:inline distT="0" distB="0" distL="0" distR="0" wp14:anchorId="0531C1ED" wp14:editId="60E961AF">
-            <wp:extent cx="1928501" cy="1531620"/>
-            <wp:effectExtent l="0" t="0" r="0" b="0"/>
-            <wp:docPr id="2" name="图片 2"/>
             <wp:cNvGraphicFramePr>
               <a:graphicFrameLocks xmlns:a="http://schemas.openxmlformats.org/drawingml/2006/main" noChangeAspect="1"/>
             </wp:cNvGraphicFramePr>
@@ -1122,6 +53,1380 @@
                   <pic:spPr>
                     <a:xfrm>
                       <a:off x="0" y="0"/>
+                      <a:ext cx="4687901" cy="2226148"/>
+                    </a:xfrm>
+                    <a:prstGeom prst="rect">
+                      <a:avLst/>
+                    </a:prstGeom>
+                  </pic:spPr>
+                </pic:pic>
+              </a:graphicData>
+            </a:graphic>
+          </wp:inline>
+        </w:drawing>
+      </w:r>
+    </w:p>
+    <w:p>
+      <w:pPr>
+        <w:jc w:val="center"/>
+        <w:rPr>
+          <w:rFonts w:ascii="华文楷体" w:eastAsia="华文楷体" w:hAnsi="华文楷体"/>
+        </w:rPr>
+      </w:pPr>
+      <w:r>
+        <w:rPr>
+          <w:rFonts w:ascii="华文楷体" w:eastAsia="华文楷体" w:hAnsi="华文楷体" w:hint="eastAsia"/>
+        </w:rPr>
+        <w:t>图1</w:t>
+      </w:r>
+      <w:r>
+        <w:rPr>
+          <w:rFonts w:ascii="华文楷体" w:eastAsia="华文楷体" w:hAnsi="华文楷体"/>
+        </w:rPr>
+        <w:t xml:space="preserve"> W</w:t>
+      </w:r>
+      <w:r>
+        <w:rPr>
+          <w:rFonts w:ascii="华文楷体" w:eastAsia="华文楷体" w:hAnsi="华文楷体" w:hint="eastAsia"/>
+        </w:rPr>
+        <w:t>in</w:t>
+      </w:r>
+      <w:r>
+        <w:rPr>
+          <w:rFonts w:ascii="华文楷体" w:eastAsia="华文楷体" w:hAnsi="华文楷体"/>
+        </w:rPr>
+        <w:t>10</w:t>
+      </w:r>
+      <w:r>
+        <w:rPr>
+          <w:rFonts w:ascii="华文楷体" w:eastAsia="华文楷体" w:hAnsi="华文楷体" w:hint="eastAsia"/>
+        </w:rPr>
+        <w:t>路由表</w:t>
+      </w:r>
+    </w:p>
+    <w:p>
+      <w:pPr>
+        <w:jc w:val="center"/>
+        <w:rPr>
+          <w:rFonts w:ascii="华文楷体" w:eastAsia="华文楷体" w:hAnsi="华文楷体" w:hint="eastAsia"/>
+        </w:rPr>
+      </w:pPr>
+      <w:r>
+        <w:rPr>
+          <w:rFonts w:ascii="华文楷体" w:eastAsia="华文楷体" w:hAnsi="华文楷体" w:hint="eastAsia"/>
+        </w:rPr>
+        <w:t>（数据包发送前先要和掩码进行与操作，获得网络地址，按路由表规则发送）</w:t>
+      </w:r>
+    </w:p>
+    <w:p>
+      <w:pPr>
+        <w:pStyle w:val="a7"/>
+        <w:numPr>
+          <w:ilvl w:val="0"/>
+          <w:numId w:val="4"/>
+        </w:numPr>
+        <w:ind w:firstLineChars="0"/>
+        <w:jc w:val="left"/>
+        <w:rPr>
+          <w:rFonts w:ascii="华文楷体" w:eastAsia="华文楷体" w:hAnsi="华文楷体"/>
+        </w:rPr>
+      </w:pPr>
+      <w:r>
+        <w:rPr>
+          <w:rFonts w:ascii="华文楷体" w:eastAsia="华文楷体" w:hAnsi="华文楷体" w:hint="eastAsia"/>
+        </w:rPr>
+        <w:t xml:space="preserve"> </w:t>
+      </w:r>
+      <w:r>
+        <w:rPr>
+          <w:rFonts w:ascii="华文楷体" w:eastAsia="华文楷体" w:hAnsi="华文楷体" w:hint="eastAsia"/>
+        </w:rPr>
+        <w:t>“</w:t>
+      </w:r>
+      <w:r>
+        <w:rPr>
+          <w:rFonts w:ascii="华文楷体" w:eastAsia="华文楷体" w:hAnsi="华文楷体" w:hint="eastAsia"/>
+        </w:rPr>
+        <w:t>在链路上</w:t>
+      </w:r>
+      <w:r>
+        <w:rPr>
+          <w:rFonts w:ascii="华文楷体" w:eastAsia="华文楷体" w:hAnsi="华文楷体" w:hint="eastAsia"/>
+        </w:rPr>
+        <w:t>”</w:t>
+      </w:r>
+      <w:r>
+        <w:rPr>
+          <w:rFonts w:ascii="华文楷体" w:eastAsia="华文楷体" w:hAnsi="华文楷体" w:hint="eastAsia"/>
+        </w:rPr>
+        <w:t>表示目的IP和本地IP处于同一网段下，不需要网关转发</w:t>
+      </w:r>
+      <w:r>
+        <w:rPr>
+          <w:rFonts w:ascii="华文楷体" w:eastAsia="华文楷体" w:hAnsi="华文楷体" w:hint="eastAsia"/>
+        </w:rPr>
+        <w:t>；</w:t>
+      </w:r>
+    </w:p>
+    <w:p>
+      <w:pPr>
+        <w:pStyle w:val="a7"/>
+        <w:numPr>
+          <w:ilvl w:val="0"/>
+          <w:numId w:val="4"/>
+        </w:numPr>
+        <w:ind w:firstLineChars="0"/>
+        <w:jc w:val="left"/>
+        <w:rPr>
+          <w:rFonts w:ascii="华文楷体" w:eastAsia="华文楷体" w:hAnsi="华文楷体"/>
+        </w:rPr>
+      </w:pPr>
+      <w:r>
+        <w:rPr>
+          <w:rFonts w:ascii="华文楷体" w:eastAsia="华文楷体" w:hAnsi="华文楷体" w:hint="eastAsia"/>
+        </w:rPr>
+        <w:t xml:space="preserve">接口分为“软件接口” </w:t>
+      </w:r>
+      <w:r>
+        <w:rPr>
+          <w:rFonts w:ascii="华文楷体" w:eastAsia="华文楷体" w:hAnsi="华文楷体"/>
+        </w:rPr>
+        <w:t xml:space="preserve">+ </w:t>
+      </w:r>
+      <w:r>
+        <w:rPr>
+          <w:rFonts w:ascii="华文楷体" w:eastAsia="华文楷体" w:hAnsi="华文楷体" w:hint="eastAsia"/>
+        </w:rPr>
+        <w:t>“硬件接口”</w:t>
+      </w:r>
+      <w:r>
+        <w:rPr>
+          <w:rFonts w:ascii="华文楷体" w:eastAsia="华文楷体" w:hAnsi="华文楷体" w:hint="eastAsia"/>
+        </w:rPr>
+        <w:t>（Socket编程要与接口绑定）</w:t>
+      </w:r>
+    </w:p>
+    <w:p>
+      <w:pPr>
+        <w:pStyle w:val="a7"/>
+        <w:numPr>
+          <w:ilvl w:val="0"/>
+          <w:numId w:val="5"/>
+        </w:numPr>
+        <w:ind w:firstLineChars="0"/>
+        <w:jc w:val="left"/>
+        <w:rPr>
+          <w:rFonts w:ascii="华文楷体" w:eastAsia="华文楷体" w:hAnsi="华文楷体"/>
+        </w:rPr>
+      </w:pPr>
+      <w:r>
+        <w:rPr>
+          <w:rFonts w:ascii="华文楷体" w:eastAsia="华文楷体" w:hAnsi="华文楷体" w:hint="eastAsia"/>
+        </w:rPr>
+        <w:t>软件接口即本地回环地址1</w:t>
+      </w:r>
+      <w:r>
+        <w:rPr>
+          <w:rFonts w:ascii="华文楷体" w:eastAsia="华文楷体" w:hAnsi="华文楷体"/>
+        </w:rPr>
+        <w:t>27.0.0.1</w:t>
+      </w:r>
+      <w:r>
+        <w:rPr>
+          <w:rFonts w:ascii="华文楷体" w:eastAsia="华文楷体" w:hAnsi="华文楷体" w:hint="eastAsia"/>
+        </w:rPr>
+        <w:t>（代表自己）</w:t>
+      </w:r>
+      <w:r>
+        <w:rPr>
+          <w:rFonts w:ascii="华文楷体" w:eastAsia="华文楷体" w:hAnsi="华文楷体" w:hint="eastAsia"/>
+        </w:rPr>
+        <w:t>，不能禁用不能删除，除非卸掉整个tcp</w:t>
+      </w:r>
+      <w:r>
+        <w:rPr>
+          <w:rFonts w:ascii="华文楷体" w:eastAsia="华文楷体" w:hAnsi="华文楷体"/>
+        </w:rPr>
+        <w:t>/ip</w:t>
+      </w:r>
+      <w:r>
+        <w:rPr>
+          <w:rFonts w:ascii="华文楷体" w:eastAsia="华文楷体" w:hAnsi="华文楷体" w:hint="eastAsia"/>
+        </w:rPr>
+        <w:t>协议栈（可以通过ping该接口测试</w:t>
+      </w:r>
+      <w:r>
+        <w:rPr>
+          <w:rFonts w:ascii="华文楷体" w:eastAsia="华文楷体" w:hAnsi="华文楷体" w:hint="eastAsia"/>
+        </w:rPr>
+        <w:t>IP层</w:t>
+      </w:r>
+      <w:r>
+        <w:rPr>
+          <w:rFonts w:ascii="华文楷体" w:eastAsia="华文楷体" w:hAnsi="华文楷体" w:hint="eastAsia"/>
+        </w:rPr>
+        <w:t>是否工作正常）</w:t>
+      </w:r>
+      <w:r>
+        <w:rPr>
+          <w:rFonts w:ascii="华文楷体" w:eastAsia="华文楷体" w:hAnsi="华文楷体" w:hint="eastAsia"/>
+        </w:rPr>
+        <w:t>；</w:t>
+      </w:r>
+    </w:p>
+    <w:p>
+      <w:pPr>
+        <w:pStyle w:val="a7"/>
+        <w:numPr>
+          <w:ilvl w:val="0"/>
+          <w:numId w:val="5"/>
+        </w:numPr>
+        <w:ind w:firstLineChars="0"/>
+        <w:jc w:val="left"/>
+        <w:rPr>
+          <w:rFonts w:ascii="华文楷体" w:eastAsia="华文楷体" w:hAnsi="华文楷体"/>
+        </w:rPr>
+      </w:pPr>
+      <w:r>
+        <w:rPr>
+          <w:rFonts w:ascii="华文楷体" w:eastAsia="华文楷体" w:hAnsi="华文楷体" w:hint="eastAsia"/>
+        </w:rPr>
+        <w:t>硬件接口</w:t>
+      </w:r>
+      <w:r>
+        <w:rPr>
+          <w:rFonts w:ascii="华文楷体" w:eastAsia="华文楷体" w:hAnsi="华文楷体" w:hint="eastAsia"/>
+        </w:rPr>
+        <w:t xml:space="preserve"> </w:t>
+      </w:r>
+      <w:r>
+        <w:rPr>
+          <w:rFonts w:ascii="华文楷体" w:eastAsia="华文楷体" w:hAnsi="华文楷体"/>
+        </w:rPr>
+        <w:t xml:space="preserve">= </w:t>
+      </w:r>
+      <w:r>
+        <w:rPr>
+          <w:rFonts w:ascii="华文楷体" w:eastAsia="华文楷体" w:hAnsi="华文楷体" w:hint="eastAsia"/>
+        </w:rPr>
+        <w:t xml:space="preserve">实际的网卡 </w:t>
+      </w:r>
+      <w:r>
+        <w:rPr>
+          <w:rFonts w:ascii="华文楷体" w:eastAsia="华文楷体" w:hAnsi="华文楷体"/>
+        </w:rPr>
+        <w:t xml:space="preserve">+ </w:t>
+      </w:r>
+      <w:r>
+        <w:rPr>
+          <w:rFonts w:ascii="华文楷体" w:eastAsia="华文楷体" w:hAnsi="华文楷体" w:hint="eastAsia"/>
+        </w:rPr>
+        <w:t>IP地址（图中是1</w:t>
+      </w:r>
+      <w:r>
+        <w:rPr>
+          <w:rFonts w:ascii="华文楷体" w:eastAsia="华文楷体" w:hAnsi="华文楷体"/>
+        </w:rPr>
+        <w:t>0.254.168.125</w:t>
+      </w:r>
+      <w:r>
+        <w:rPr>
+          <w:rFonts w:ascii="华文楷体" w:eastAsia="华文楷体" w:hAnsi="华文楷体" w:hint="eastAsia"/>
+        </w:rPr>
+        <w:t>，代表自己）</w:t>
+      </w:r>
+      <w:r>
+        <w:rPr>
+          <w:rFonts w:ascii="华文楷体" w:eastAsia="华文楷体" w:hAnsi="华文楷体" w:hint="eastAsia"/>
+        </w:rPr>
+        <w:t>，如果没有插网线或者无线网卡没有连接网络，那么这个硬件接口也是不存在的</w:t>
+      </w:r>
+      <w:r>
+        <w:rPr>
+          <w:rFonts w:ascii="华文楷体" w:eastAsia="华文楷体" w:hAnsi="华文楷体" w:hint="eastAsia"/>
+        </w:rPr>
+        <w:t>；</w:t>
+      </w:r>
+    </w:p>
+    <w:p>
+      <w:pPr>
+        <w:pStyle w:val="a7"/>
+        <w:numPr>
+          <w:ilvl w:val="0"/>
+          <w:numId w:val="5"/>
+        </w:numPr>
+        <w:ind w:firstLineChars="0"/>
+        <w:jc w:val="left"/>
+        <w:rPr>
+          <w:rFonts w:ascii="华文楷体" w:eastAsia="华文楷体" w:hAnsi="华文楷体" w:hint="eastAsia"/>
+        </w:rPr>
+      </w:pPr>
+      <w:r>
+        <w:rPr>
+          <w:rFonts w:ascii="华文楷体" w:eastAsia="华文楷体" w:hAnsi="华文楷体" w:hint="eastAsia"/>
+        </w:rPr>
+        <w:t>通过那个接口发送，源地址便是该接口的IP地址；</w:t>
+      </w:r>
+    </w:p>
+    <w:p>
+      <w:pPr>
+        <w:ind w:firstLine="420"/>
+        <w:jc w:val="left"/>
+        <w:rPr>
+          <w:rFonts w:ascii="华文楷体" w:eastAsia="华文楷体" w:hAnsi="华文楷体" w:hint="eastAsia"/>
+        </w:rPr>
+      </w:pPr>
+      <w:r>
+        <w:rPr>
+          <w:rFonts w:ascii="华文楷体" w:eastAsia="华文楷体" w:hAnsi="华文楷体" w:hint="eastAsia"/>
+        </w:rPr>
+        <w:t>上面的项便是路由规则</w:t>
+      </w:r>
+    </w:p>
+    <w:p>
+      <w:pPr>
+        <w:pStyle w:val="a7"/>
+        <w:numPr>
+          <w:ilvl w:val="0"/>
+          <w:numId w:val="3"/>
+        </w:numPr>
+        <w:ind w:firstLineChars="0"/>
+        <w:jc w:val="left"/>
+        <w:rPr>
+          <w:rFonts w:ascii="华文楷体" w:eastAsia="华文楷体" w:hAnsi="华文楷体"/>
+        </w:rPr>
+      </w:pPr>
+      <w:r>
+        <w:rPr>
+          <w:rFonts w:ascii="华文楷体" w:eastAsia="华文楷体" w:hAnsi="华文楷体" w:hint="eastAsia"/>
+        </w:rPr>
+        <w:t>同</w:t>
+      </w:r>
+      <w:r>
+        <w:rPr>
+          <w:rFonts w:ascii="华文楷体" w:eastAsia="华文楷体" w:hAnsi="华文楷体" w:hint="eastAsia"/>
+        </w:rPr>
+        <w:t>网络下</w:t>
+      </w:r>
+      <w:r>
+        <w:rPr>
+          <w:rFonts w:ascii="华文楷体" w:eastAsia="华文楷体" w:hAnsi="华文楷体" w:hint="eastAsia"/>
+        </w:rPr>
+        <w:t>以</w:t>
+      </w:r>
+      <w:r>
+        <w:rPr>
+          <w:rFonts w:ascii="华文楷体" w:eastAsia="华文楷体" w:hAnsi="华文楷体" w:hint="eastAsia"/>
+          <w:b/>
+        </w:rPr>
+        <w:t>目的主机的MAC地址</w:t>
+      </w:r>
+      <w:r>
+        <w:rPr>
+          <w:rFonts w:ascii="华文楷体" w:eastAsia="华文楷体" w:hAnsi="华文楷体" w:hint="eastAsia"/>
+        </w:rPr>
+        <w:t>发送（</w:t>
+      </w:r>
+      <w:r>
+        <w:rPr>
+          <w:rFonts w:ascii="华文楷体" w:eastAsia="华文楷体" w:hAnsi="华文楷体" w:hint="eastAsia"/>
+        </w:rPr>
+        <w:t>ARP表中查询</w:t>
+      </w:r>
+      <w:r>
+        <w:rPr>
+          <w:rFonts w:ascii="华文楷体" w:eastAsia="华文楷体" w:hAnsi="华文楷体" w:hint="eastAsia"/>
+        </w:rPr>
+        <w:t xml:space="preserve">MAC地址 </w:t>
+      </w:r>
+      <w:r>
+        <w:rPr>
+          <w:rFonts w:ascii="华文楷体" w:eastAsia="华文楷体" w:hAnsi="华文楷体"/>
+        </w:rPr>
+        <w:t xml:space="preserve">+ </w:t>
+      </w:r>
+      <w:r>
+        <w:rPr>
+          <w:rFonts w:ascii="华文楷体" w:eastAsia="华文楷体" w:hAnsi="华文楷体" w:hint="eastAsia"/>
+        </w:rPr>
+        <w:t>报文广播</w:t>
+      </w:r>
+      <w:r>
+        <w:rPr>
+          <w:rFonts w:ascii="华文楷体" w:eastAsia="华文楷体" w:hAnsi="华文楷体" w:hint="eastAsia"/>
+        </w:rPr>
+        <w:t>获取</w:t>
+      </w:r>
+      <w:r>
+        <w:rPr>
+          <w:rFonts w:ascii="华文楷体" w:eastAsia="华文楷体" w:hAnsi="华文楷体" w:hint="eastAsia"/>
+        </w:rPr>
+        <w:t>）；</w:t>
+      </w:r>
+    </w:p>
+    <w:p>
+      <w:pPr>
+        <w:pStyle w:val="a7"/>
+        <w:numPr>
+          <w:ilvl w:val="0"/>
+          <w:numId w:val="3"/>
+        </w:numPr>
+        <w:ind w:firstLineChars="0"/>
+        <w:jc w:val="left"/>
+        <w:rPr>
+          <w:rFonts w:ascii="华文楷体" w:eastAsia="华文楷体" w:hAnsi="华文楷体"/>
+        </w:rPr>
+      </w:pPr>
+      <w:r>
+        <w:rPr>
+          <w:rFonts w:ascii="华文楷体" w:eastAsia="华文楷体" w:hAnsi="华文楷体" w:hint="eastAsia"/>
+        </w:rPr>
+        <w:t>不同</w:t>
+      </w:r>
+      <w:r>
+        <w:rPr>
+          <w:rFonts w:ascii="华文楷体" w:eastAsia="华文楷体" w:hAnsi="华文楷体" w:hint="eastAsia"/>
+        </w:rPr>
+        <w:t>的</w:t>
+      </w:r>
+      <w:r>
+        <w:rPr>
+          <w:rFonts w:ascii="华文楷体" w:eastAsia="华文楷体" w:hAnsi="华文楷体" w:hint="eastAsia"/>
+        </w:rPr>
+        <w:t>网络下</w:t>
+      </w:r>
+      <w:r>
+        <w:rPr>
+          <w:rFonts w:ascii="华文楷体" w:eastAsia="华文楷体" w:hAnsi="华文楷体" w:hint="eastAsia"/>
+        </w:rPr>
+        <w:t>以</w:t>
+      </w:r>
+      <w:r>
+        <w:rPr>
+          <w:rFonts w:ascii="华文楷体" w:eastAsia="华文楷体" w:hAnsi="华文楷体" w:hint="eastAsia"/>
+          <w:b/>
+        </w:rPr>
+        <w:t>网关的MAC地址</w:t>
+      </w:r>
+      <w:r>
+        <w:rPr>
+          <w:rFonts w:ascii="华文楷体" w:eastAsia="华文楷体" w:hAnsi="华文楷体" w:hint="eastAsia"/>
+        </w:rPr>
+        <w:t>发送；</w:t>
+      </w:r>
+    </w:p>
+    <w:p>
+      <w:pPr>
+        <w:pStyle w:val="a7"/>
+        <w:ind w:left="780" w:firstLineChars="0" w:firstLine="0"/>
+        <w:jc w:val="left"/>
+        <w:rPr>
+          <w:rFonts w:ascii="华文楷体" w:eastAsia="华文楷体" w:hAnsi="华文楷体" w:hint="eastAsia"/>
+        </w:rPr>
+      </w:pPr>
+      <w:r>
+        <w:rPr>
+          <w:rFonts w:ascii="华文楷体" w:eastAsia="华文楷体" w:hAnsi="华文楷体" w:hint="eastAsia"/>
+        </w:rPr>
+        <w:t>数据报文在传输过程中目的IP</w:t>
+      </w:r>
+      <w:r>
+        <w:rPr>
+          <w:rFonts w:ascii="华文楷体" w:eastAsia="华文楷体" w:hAnsi="华文楷体"/>
+        </w:rPr>
+        <w:t xml:space="preserve"> + </w:t>
+      </w:r>
+      <w:r>
+        <w:rPr>
+          <w:rFonts w:ascii="华文楷体" w:eastAsia="华文楷体" w:hAnsi="华文楷体" w:hint="eastAsia"/>
+        </w:rPr>
+        <w:t>源IP保持不变，</w:t>
+      </w:r>
+      <w:r>
+        <w:rPr>
+          <w:rFonts w:ascii="华文楷体" w:eastAsia="华文楷体" w:hAnsi="华文楷体" w:hint="eastAsia"/>
+        </w:rPr>
+        <w:t>除非被路由器NAT（通常情况下路由器只是1</w:t>
+      </w:r>
+      <w:r>
+        <w:rPr>
+          <w:rFonts w:ascii="华文楷体" w:eastAsia="华文楷体" w:hAnsi="华文楷体"/>
+        </w:rPr>
+        <w:t xml:space="preserve"> + 2</w:t>
+      </w:r>
+      <w:r>
+        <w:rPr>
+          <w:rFonts w:ascii="华文楷体" w:eastAsia="华文楷体" w:hAnsi="华文楷体" w:hint="eastAsia"/>
+        </w:rPr>
+        <w:t>规则转发）</w:t>
+      </w:r>
+    </w:p>
+    <w:p>
+      <w:pPr>
+        <w:ind w:firstLine="420"/>
+        <w:jc w:val="left"/>
+        <w:rPr>
+          <w:rFonts w:ascii="华文楷体" w:eastAsia="华文楷体" w:hAnsi="华文楷体"/>
+        </w:rPr>
+      </w:pPr>
+      <w:r>
+        <w:rPr>
+          <w:rFonts w:ascii="华文楷体" w:eastAsia="华文楷体" w:hAnsi="华文楷体" w:hint="eastAsia"/>
+        </w:rPr>
+        <w:t>（目的主机是根据自己MAC地址决定是否接收数据包，所以两个处于不同网络的电脑直接通过网线相连，虽然它们可以收到彼此的MAC帧，但会因MAC地址对不上而丢弃数据包，导致无法通信）</w:t>
+      </w:r>
+    </w:p>
+    <w:p>
+      <w:pPr>
+        <w:ind w:firstLine="420"/>
+        <w:jc w:val="left"/>
+        <w:rPr>
+          <w:rFonts w:ascii="华文楷体" w:eastAsia="华文楷体" w:hAnsi="华文楷体"/>
+        </w:rPr>
+      </w:pPr>
+      <w:r>
+        <w:rPr>
+          <w:rFonts w:ascii="华文楷体" w:eastAsia="华文楷体" w:hAnsi="华文楷体"/>
+        </w:rPr>
+        <w:t>route add 0.0.0.0 mask 0.0.0.0 192.168.1.254 metric 1 –p</w:t>
+      </w:r>
+      <w:r>
+        <w:rPr>
+          <w:rFonts w:ascii="华文楷体" w:eastAsia="华文楷体" w:hAnsi="华文楷体" w:hint="eastAsia"/>
+        </w:rPr>
+        <w:t>（添加路由，加-p</w:t>
+      </w:r>
+      <w:r>
+        <w:rPr>
+          <w:rFonts w:ascii="华文楷体" w:eastAsia="华文楷体" w:hAnsi="华文楷体" w:hint="eastAsia"/>
+        </w:rPr>
+        <w:t>表示永久添加，重启不消失</w:t>
+      </w:r>
+      <w:r>
+        <w:rPr>
+          <w:rFonts w:ascii="华文楷体" w:eastAsia="华文楷体" w:hAnsi="华文楷体" w:hint="eastAsia"/>
+        </w:rPr>
+        <w:t>）</w:t>
+      </w:r>
+    </w:p>
+    <w:p>
+      <w:pPr>
+        <w:ind w:firstLine="420"/>
+        <w:jc w:val="left"/>
+        <w:rPr>
+          <w:rFonts w:ascii="华文楷体" w:eastAsia="华文楷体" w:hAnsi="华文楷体"/>
+        </w:rPr>
+      </w:pPr>
+      <w:r>
+        <w:rPr>
+          <w:rFonts w:ascii="华文楷体" w:eastAsia="华文楷体" w:hAnsi="华文楷体"/>
+        </w:rPr>
+        <w:t>route add 0.0.0.0 mask 0.0.0.0 192.168.1.254</w:t>
+      </w:r>
+    </w:p>
+    <w:p>
+      <w:pPr>
+        <w:pStyle w:val="4"/>
+        <w:rPr>
+          <w:rFonts w:ascii="华文楷体" w:eastAsia="华文楷体" w:hAnsi="华文楷体"/>
+        </w:rPr>
+      </w:pPr>
+      <w:r>
+        <w:rPr>
+          <w:rFonts w:ascii="华文楷体" w:eastAsia="华文楷体" w:hAnsi="华文楷体" w:hint="eastAsia"/>
+        </w:rPr>
+        <w:t>DNS</w:t>
+      </w:r>
+      <w:r>
+        <w:rPr>
+          <w:rFonts w:ascii="华文楷体" w:eastAsia="华文楷体" w:hAnsi="华文楷体" w:hint="eastAsia"/>
+        </w:rPr>
+        <w:t>、</w:t>
+      </w:r>
+      <w:r>
+        <w:rPr>
+          <w:rFonts w:ascii="华文楷体" w:eastAsia="华文楷体" w:hAnsi="华文楷体" w:hint="eastAsia"/>
+        </w:rPr>
+        <w:t>DHCP</w:t>
+      </w:r>
+      <w:r>
+        <w:rPr>
+          <w:rFonts w:ascii="华文楷体" w:eastAsia="华文楷体" w:hAnsi="华文楷体" w:hint="eastAsia"/>
+        </w:rPr>
+        <w:t>以及特殊的IP地址</w:t>
+      </w:r>
+    </w:p>
+    <w:p>
+      <w:pPr>
+        <w:rPr>
+          <w:rFonts w:ascii="华文楷体" w:eastAsia="华文楷体" w:hAnsi="华文楷体"/>
+        </w:rPr>
+      </w:pPr>
+      <w:r>
+        <w:rPr>
+          <w:rFonts w:ascii="华文楷体" w:eastAsia="华文楷体" w:hAnsi="华文楷体"/>
+        </w:rPr>
+        <w:tab/>
+      </w:r>
+      <w:r>
+        <w:rPr>
+          <w:rFonts w:ascii="华文楷体" w:eastAsia="华文楷体" w:hAnsi="华文楷体" w:hint="eastAsia"/>
+        </w:rPr>
+        <w:t>I</w:t>
+      </w:r>
+      <w:r>
+        <w:rPr>
+          <w:rFonts w:ascii="华文楷体" w:eastAsia="华文楷体" w:hAnsi="华文楷体"/>
+        </w:rPr>
+        <w:t>p</w:t>
+      </w:r>
+      <w:r>
+        <w:rPr>
+          <w:rFonts w:ascii="华文楷体" w:eastAsia="华文楷体" w:hAnsi="华文楷体" w:hint="eastAsia"/>
+        </w:rPr>
+        <w:t>v</w:t>
+      </w:r>
+      <w:r>
+        <w:rPr>
+          <w:rFonts w:ascii="华文楷体" w:eastAsia="华文楷体" w:hAnsi="华文楷体"/>
+        </w:rPr>
+        <w:t>4</w:t>
+      </w:r>
+      <w:r>
+        <w:rPr>
+          <w:rFonts w:ascii="华文楷体" w:eastAsia="华文楷体" w:hAnsi="华文楷体" w:hint="eastAsia"/>
+        </w:rPr>
+        <w:t>地址分公有地址和私有地址，私有地址是不能在因特网上被路由的。</w:t>
+      </w:r>
+    </w:p>
+    <w:p>
+      <w:pPr>
+        <w:pStyle w:val="6"/>
+        <w:rPr>
+          <w:rFonts w:ascii="华文楷体" w:eastAsia="华文楷体" w:hAnsi="华文楷体"/>
+        </w:rPr>
+      </w:pPr>
+      <w:r>
+        <w:rPr>
+          <w:rFonts w:ascii="华文楷体" w:eastAsia="华文楷体" w:hAnsi="华文楷体" w:hint="eastAsia"/>
+        </w:rPr>
+        <w:t>DNS</w:t>
+      </w:r>
+    </w:p>
+    <w:p>
+      <w:pPr>
+        <w:rPr>
+          <w:rFonts w:ascii="华文楷体" w:eastAsia="华文楷体" w:hAnsi="华文楷体"/>
+        </w:rPr>
+      </w:pPr>
+      <w:r>
+        <w:rPr>
+          <w:rFonts w:ascii="华文楷体" w:eastAsia="华文楷体" w:hAnsi="华文楷体"/>
+        </w:rPr>
+        <w:tab/>
+      </w:r>
+      <w:r>
+        <w:rPr>
+          <w:rFonts w:ascii="华文楷体" w:eastAsia="华文楷体" w:hAnsi="华文楷体" w:hint="eastAsia"/>
+        </w:rPr>
+        <w:t>主机有一个DNS</w:t>
+      </w:r>
+      <w:r>
+        <w:rPr>
+          <w:rFonts w:ascii="华文楷体" w:eastAsia="华文楷体" w:hAnsi="华文楷体"/>
+        </w:rPr>
+        <w:t xml:space="preserve"> </w:t>
+      </w:r>
+      <w:r>
+        <w:rPr>
+          <w:rFonts w:ascii="华文楷体" w:eastAsia="华文楷体" w:hAnsi="华文楷体" w:hint="eastAsia"/>
+        </w:rPr>
+        <w:t>cache，里面记录了一些临时的IP到域名的匹配，当主机要解析域名时，首先会到这个cache里查看，</w:t>
+      </w:r>
+      <w:r>
+        <w:rPr>
+          <w:rFonts w:ascii="华文楷体" w:eastAsia="华文楷体" w:hAnsi="华文楷体" w:hint="eastAsia"/>
+        </w:rPr>
+        <w:t>如果找不到再向</w:t>
+      </w:r>
+      <w:r>
+        <w:rPr>
+          <w:rFonts w:ascii="华文楷体" w:eastAsia="华文楷体" w:hAnsi="华文楷体" w:hint="eastAsia"/>
+        </w:rPr>
+        <w:t>本地</w:t>
+      </w:r>
+      <w:r>
+        <w:rPr>
+          <w:rFonts w:ascii="华文楷体" w:eastAsia="华文楷体" w:hAnsi="华文楷体" w:hint="eastAsia"/>
+        </w:rPr>
+        <w:t>DNS服务器寻求</w:t>
+      </w:r>
+      <w:r>
+        <w:rPr>
+          <w:rFonts w:ascii="华文楷体" w:eastAsia="华文楷体" w:hAnsi="华文楷体" w:hint="eastAsia"/>
+        </w:rPr>
+        <w:t>，如果本地DNS服务器没有，就像上一级DNS服务器寻求</w:t>
+      </w:r>
+      <w:r>
+        <w:rPr>
+          <w:rFonts w:ascii="华文楷体" w:eastAsia="华文楷体" w:hAnsi="华文楷体" w:hint="eastAsia"/>
+        </w:rPr>
+        <w:t>。</w:t>
+      </w:r>
+      <w:r>
+        <w:rPr>
+          <w:rFonts w:ascii="华文楷体" w:eastAsia="华文楷体" w:hAnsi="华文楷体" w:hint="eastAsia"/>
+        </w:rPr>
+        <w:t>找到IP地址后，主机便可使用同时更新cache。</w:t>
+      </w:r>
+    </w:p>
+    <w:p>
+      <w:pPr>
+        <w:rPr>
+          <w:rFonts w:ascii="华文楷体" w:eastAsia="华文楷体" w:hAnsi="华文楷体"/>
+        </w:rPr>
+      </w:pPr>
+      <w:r>
+        <w:rPr>
+          <w:rFonts w:ascii="华文楷体" w:eastAsia="华文楷体" w:hAnsi="华文楷体"/>
+        </w:rPr>
+        <w:tab/>
+      </w:r>
+      <w:r>
+        <w:rPr>
+          <w:rFonts w:ascii="华文楷体" w:eastAsia="华文楷体" w:hAnsi="华文楷体" w:hint="eastAsia"/>
+        </w:rPr>
+        <w:t>cache的内容来源有两个，一个是上面说的DNS服务器，另一个是本地的host文件，位置在C</w:t>
+      </w:r>
+      <w:r>
+        <w:rPr>
+          <w:rFonts w:ascii="华文楷体" w:eastAsia="华文楷体" w:hAnsi="华文楷体"/>
+        </w:rPr>
+        <w:t>:\Windows\System32\drivers\etc\host</w:t>
+      </w:r>
+      <w:r>
+        <w:rPr>
+          <w:rFonts w:ascii="华文楷体" w:eastAsia="华文楷体" w:hAnsi="华文楷体" w:hint="eastAsia"/>
+        </w:rPr>
+        <w:t>，文件里有注释，会教你怎么使用。一旦修改并保存了host文件，那么它的内容会立即更新到cache</w:t>
+      </w:r>
+      <w:r>
+        <w:rPr>
+          <w:rFonts w:ascii="华文楷体" w:eastAsia="华文楷体" w:hAnsi="华文楷体" w:hint="eastAsia"/>
+        </w:rPr>
+        <w:t>（cache原先的内容</w:t>
+      </w:r>
+      <w:r>
+        <w:rPr>
+          <w:rFonts w:ascii="华文楷体" w:eastAsia="华文楷体" w:hAnsi="华文楷体" w:hint="eastAsia"/>
+        </w:rPr>
+        <w:t>全部会被删除</w:t>
+      </w:r>
+      <w:r>
+        <w:rPr>
+          <w:rFonts w:ascii="华文楷体" w:eastAsia="华文楷体" w:hAnsi="华文楷体" w:hint="eastAsia"/>
+        </w:rPr>
+        <w:t>）</w:t>
+      </w:r>
+      <w:r>
+        <w:rPr>
+          <w:rFonts w:ascii="华文楷体" w:eastAsia="华文楷体" w:hAnsi="华文楷体" w:hint="eastAsia"/>
+        </w:rPr>
+        <w:t>。</w:t>
+      </w:r>
+    </w:p>
+    <w:p>
+      <w:pPr>
+        <w:pStyle w:val="6"/>
+        <w:rPr>
+          <w:rFonts w:ascii="华文楷体" w:eastAsia="华文楷体" w:hAnsi="华文楷体"/>
+        </w:rPr>
+      </w:pPr>
+      <w:r>
+        <w:rPr>
+          <w:rFonts w:ascii="华文楷体" w:eastAsia="华文楷体" w:hAnsi="华文楷体"/>
+        </w:rPr>
+        <w:lastRenderedPageBreak/>
+        <w:t>DHCP</w:t>
+      </w:r>
+    </w:p>
+    <w:p>
+      <w:pPr>
+        <w:rPr>
+          <w:rFonts w:ascii="华文楷体" w:eastAsia="华文楷体" w:hAnsi="华文楷体"/>
+        </w:rPr>
+      </w:pPr>
+      <w:r>
+        <w:rPr>
+          <w:rFonts w:ascii="华文楷体" w:eastAsia="华文楷体" w:hAnsi="华文楷体"/>
+        </w:rPr>
+        <w:tab/>
+      </w:r>
+      <w:r>
+        <w:rPr>
+          <w:rFonts w:ascii="华文楷体" w:eastAsia="华文楷体" w:hAnsi="华文楷体"/>
+        </w:rPr>
+        <w:t>DHCP</w:t>
+      </w:r>
+      <w:r>
+        <w:rPr>
+          <w:rFonts w:ascii="华文楷体" w:eastAsia="华文楷体" w:hAnsi="华文楷体" w:hint="eastAsia"/>
+        </w:rPr>
+        <w:t>用到协议也在TCP</w:t>
+      </w:r>
+      <w:r>
+        <w:rPr>
+          <w:rFonts w:ascii="华文楷体" w:eastAsia="华文楷体" w:hAnsi="华文楷体"/>
+        </w:rPr>
+        <w:t>/IP</w:t>
+      </w:r>
+      <w:r>
+        <w:rPr>
+          <w:rFonts w:ascii="华文楷体" w:eastAsia="华文楷体" w:hAnsi="华文楷体" w:hint="eastAsia"/>
+        </w:rPr>
+        <w:t>协议族里，</w:t>
+      </w:r>
+      <w:r>
+        <w:rPr>
+          <w:rFonts w:ascii="华文楷体" w:eastAsia="华文楷体" w:hAnsi="华文楷体" w:hint="eastAsia"/>
+        </w:rPr>
+        <w:t>作为DHCP服务器，它负责向申请者分配IP地址（也包括其他网络参数，比如网关、DNS服务器、子网掩码、租期）。</w:t>
+      </w:r>
+    </w:p>
+    <w:p>
+      <w:pPr>
+        <w:pStyle w:val="6"/>
+        <w:rPr>
+          <w:rFonts w:ascii="华文楷体" w:eastAsia="华文楷体" w:hAnsi="华文楷体"/>
+        </w:rPr>
+      </w:pPr>
+      <w:r>
+        <w:rPr>
+          <w:rFonts w:ascii="华文楷体" w:eastAsia="华文楷体" w:hAnsi="华文楷体" w:hint="eastAsia"/>
+        </w:rPr>
+        <w:t>特殊的IP地址</w:t>
+      </w:r>
+    </w:p>
+    <w:p>
+      <w:pPr>
+        <w:ind w:firstLine="420"/>
+        <w:rPr>
+          <w:rFonts w:ascii="华文楷体" w:eastAsia="华文楷体" w:hAnsi="华文楷体"/>
+        </w:rPr>
+      </w:pPr>
+      <w:r>
+        <w:rPr>
+          <w:rFonts w:ascii="华文楷体" w:eastAsia="华文楷体" w:hAnsi="华文楷体" w:hint="eastAsia"/>
+        </w:rPr>
+        <w:t>1</w:t>
+      </w:r>
+      <w:r>
+        <w:rPr>
+          <w:rFonts w:ascii="华文楷体" w:eastAsia="华文楷体" w:hAnsi="华文楷体"/>
+        </w:rPr>
+        <w:t>27.0.0.1</w:t>
+      </w:r>
+      <w:r>
+        <w:rPr>
+          <w:rFonts w:ascii="华文楷体" w:eastAsia="华文楷体" w:hAnsi="华文楷体" w:hint="eastAsia"/>
+        </w:rPr>
+        <w:t>是本地回环地址，它是软件网络接口，区别于网卡这类硬件网络接口；它一般用来测试TCP/</w:t>
+      </w:r>
+      <w:r>
+        <w:rPr>
+          <w:rFonts w:ascii="华文楷体" w:eastAsia="华文楷体" w:hAnsi="华文楷体"/>
+        </w:rPr>
+        <w:t>IP</w:t>
+      </w:r>
+      <w:r>
+        <w:rPr>
+          <w:rFonts w:ascii="华文楷体" w:eastAsia="华文楷体" w:hAnsi="华文楷体" w:hint="eastAsia"/>
+        </w:rPr>
+        <w:t>网络协议栈是否工作正常，向目的地址1</w:t>
+      </w:r>
+      <w:r>
+        <w:rPr>
+          <w:rFonts w:ascii="华文楷体" w:eastAsia="华文楷体" w:hAnsi="华文楷体"/>
+        </w:rPr>
+        <w:t>27.0.0.1</w:t>
+      </w:r>
+      <w:r>
+        <w:rPr>
+          <w:rFonts w:ascii="华文楷体" w:eastAsia="华文楷体" w:hAnsi="华文楷体" w:hint="eastAsia"/>
+        </w:rPr>
+        <w:t>发送消息是不经过网卡的，但也会被1</w:t>
+      </w:r>
+      <w:r>
+        <w:rPr>
+          <w:rFonts w:ascii="华文楷体" w:eastAsia="华文楷体" w:hAnsi="华文楷体"/>
+        </w:rPr>
+        <w:t>27.0.0.1</w:t>
+      </w:r>
+      <w:r>
+        <w:rPr>
+          <w:rFonts w:ascii="华文楷体" w:eastAsia="华文楷体" w:hAnsi="华文楷体" w:hint="eastAsia"/>
+        </w:rPr>
+        <w:t>接收到即回环，并一层层的向上解析，可验证TCP</w:t>
+      </w:r>
+      <w:r>
+        <w:rPr>
+          <w:rFonts w:ascii="华文楷体" w:eastAsia="华文楷体" w:hAnsi="华文楷体"/>
+        </w:rPr>
+        <w:t>/IP</w:t>
+      </w:r>
+      <w:r>
+        <w:rPr>
+          <w:rFonts w:ascii="华文楷体" w:eastAsia="华文楷体" w:hAnsi="华文楷体" w:hint="eastAsia"/>
+        </w:rPr>
+        <w:t>是否工作正常</w:t>
+      </w:r>
+      <w:r>
+        <w:rPr>
+          <w:rFonts w:ascii="华文楷体" w:eastAsia="华文楷体" w:hAnsi="华文楷体" w:hint="eastAsia"/>
+        </w:rPr>
+        <w:t>。实际上根据图1路由表，做本地回环测试时，目的IP开头时1</w:t>
+      </w:r>
+      <w:r>
+        <w:rPr>
+          <w:rFonts w:ascii="华文楷体" w:eastAsia="华文楷体" w:hAnsi="华文楷体"/>
+        </w:rPr>
+        <w:t>27</w:t>
+      </w:r>
+      <w:r>
+        <w:rPr>
+          <w:rFonts w:ascii="华文楷体" w:eastAsia="华文楷体" w:hAnsi="华文楷体" w:hint="eastAsia"/>
+        </w:rPr>
+        <w:t>即可</w:t>
+      </w:r>
+      <w:r>
+        <w:rPr>
+          <w:rFonts w:ascii="华文楷体" w:eastAsia="华文楷体" w:hAnsi="华文楷体" w:hint="eastAsia"/>
+        </w:rPr>
+        <w:t>（这造成IP地址的极大浪费，当初</w:t>
+      </w:r>
+      <w:r>
+        <w:rPr>
+          <w:rFonts w:ascii="华文楷体" w:eastAsia="华文楷体" w:hAnsi="华文楷体" w:hint="eastAsia"/>
+        </w:rPr>
+        <w:t>那些专家没有考虑周全</w:t>
+      </w:r>
+      <w:r>
+        <w:rPr>
+          <w:rFonts w:ascii="华文楷体" w:eastAsia="华文楷体" w:hAnsi="华文楷体" w:hint="eastAsia"/>
+        </w:rPr>
+        <w:t>）。</w:t>
+      </w:r>
+    </w:p>
+    <w:p>
+      <w:pPr>
+        <w:ind w:firstLine="420"/>
+        <w:rPr>
+          <w:rFonts w:ascii="华文楷体" w:eastAsia="华文楷体" w:hAnsi="华文楷体"/>
+        </w:rPr>
+      </w:pPr>
+      <w:r>
+        <w:rPr>
+          <w:rFonts w:ascii="华文楷体" w:eastAsia="华文楷体" w:hAnsi="华文楷体" w:hint="eastAsia"/>
+        </w:rPr>
+        <w:t>2</w:t>
+      </w:r>
+      <w:r>
+        <w:rPr>
+          <w:rFonts w:ascii="华文楷体" w:eastAsia="华文楷体" w:hAnsi="华文楷体"/>
+        </w:rPr>
+        <w:t>55.255.255.255</w:t>
+      </w:r>
+      <w:r>
+        <w:rPr>
+          <w:rFonts w:ascii="华文楷体" w:eastAsia="华文楷体" w:hAnsi="华文楷体" w:hint="eastAsia"/>
+        </w:rPr>
+        <w:t>是广播地址，同一广播域的主机都可以收到目的IP是2</w:t>
+      </w:r>
+      <w:r>
+        <w:rPr>
+          <w:rFonts w:ascii="华文楷体" w:eastAsia="华文楷体" w:hAnsi="华文楷体"/>
+        </w:rPr>
+        <w:t>55.255.255.255</w:t>
+      </w:r>
+      <w:r>
+        <w:rPr>
+          <w:rFonts w:ascii="华文楷体" w:eastAsia="华文楷体" w:hAnsi="华文楷体" w:hint="eastAsia"/>
+        </w:rPr>
+        <w:t>的包，</w:t>
+      </w:r>
+      <w:r>
+        <w:rPr>
+          <w:rFonts w:ascii="华文楷体" w:eastAsia="华文楷体" w:hAnsi="华文楷体" w:hint="eastAsia"/>
+        </w:rPr>
+        <w:t>广播域是从物理连接上分的</w:t>
+      </w:r>
+      <w:r>
+        <w:rPr>
+          <w:rFonts w:ascii="华文楷体" w:eastAsia="华文楷体" w:hAnsi="华文楷体" w:hint="eastAsia"/>
+        </w:rPr>
+        <w:t>。0</w:t>
+      </w:r>
+      <w:r>
+        <w:rPr>
+          <w:rFonts w:ascii="华文楷体" w:eastAsia="华文楷体" w:hAnsi="华文楷体"/>
+        </w:rPr>
+        <w:t>.0.0.0</w:t>
+      </w:r>
+      <w:r>
+        <w:rPr>
+          <w:rFonts w:ascii="华文楷体" w:eastAsia="华文楷体" w:hAnsi="华文楷体" w:hint="eastAsia"/>
+        </w:rPr>
+        <w:t>在不同的语境下有不同的意思，包括不需要路由转发、没有网络连接（在主机没有分配到IP地址时，它是以0</w:t>
+      </w:r>
+      <w:r>
+        <w:rPr>
+          <w:rFonts w:ascii="华文楷体" w:eastAsia="华文楷体" w:hAnsi="华文楷体"/>
+        </w:rPr>
+        <w:t>.0.0.0</w:t>
+      </w:r>
+      <w:r>
+        <w:rPr>
+          <w:rFonts w:ascii="华文楷体" w:eastAsia="华文楷体" w:hAnsi="华文楷体" w:hint="eastAsia"/>
+        </w:rPr>
+        <w:t>为源地址，</w:t>
+      </w:r>
+      <w:r>
+        <w:rPr>
+          <w:rFonts w:ascii="华文楷体" w:eastAsia="华文楷体" w:hAnsi="华文楷体"/>
+        </w:rPr>
+        <w:t>255.255.255.255</w:t>
+      </w:r>
+      <w:r>
+        <w:rPr>
+          <w:rFonts w:ascii="华文楷体" w:eastAsia="华文楷体" w:hAnsi="华文楷体" w:hint="eastAsia"/>
+        </w:rPr>
+        <w:t>为目的地址向外广播请求DHCP服务器分配IP地址</w:t>
+      </w:r>
+      <w:r>
+        <w:rPr>
+          <w:rFonts w:ascii="华文楷体" w:eastAsia="华文楷体" w:hAnsi="华文楷体" w:hint="eastAsia"/>
+        </w:rPr>
+        <w:t>，DHCP则是通过MAC地址确定发送的主机</w:t>
+      </w:r>
+      <w:r>
+        <w:rPr>
+          <w:rFonts w:ascii="华文楷体" w:eastAsia="华文楷体" w:hAnsi="华文楷体" w:hint="eastAsia"/>
+        </w:rPr>
+        <w:t>）</w:t>
+      </w:r>
+    </w:p>
+    <w:p>
+      <w:pPr>
+        <w:ind w:firstLine="420"/>
+        <w:rPr>
+          <w:rFonts w:ascii="华文楷体" w:eastAsia="华文楷体" w:hAnsi="华文楷体"/>
+        </w:rPr>
+      </w:pPr>
+      <w:r>
+        <w:rPr>
+          <w:rFonts w:ascii="华文楷体" w:eastAsia="华文楷体" w:hAnsi="华文楷体" w:hint="eastAsia"/>
+        </w:rPr>
+        <w:t>1</w:t>
+      </w:r>
+      <w:r>
+        <w:rPr>
+          <w:rFonts w:ascii="华文楷体" w:eastAsia="华文楷体" w:hAnsi="华文楷体"/>
+        </w:rPr>
+        <w:t>69.254.0.0/16</w:t>
+      </w:r>
+      <w:r>
+        <w:rPr>
+          <w:rFonts w:ascii="华文楷体" w:eastAsia="华文楷体" w:hAnsi="华文楷体" w:hint="eastAsia"/>
+        </w:rPr>
+        <w:t>是链接地址，当主机不能连上DHCP服务器时，那么它会自动生成这个地址（是私有地址，不可被因特网路由），以便</w:t>
+      </w:r>
+      <w:r>
+        <w:rPr>
+          <w:rFonts w:ascii="华文楷体" w:eastAsia="华文楷体" w:hAnsi="华文楷体" w:hint="eastAsia"/>
+        </w:rPr>
+        <w:t>处于同样处境</w:t>
+      </w:r>
+      <w:r>
+        <w:rPr>
+          <w:rFonts w:ascii="华文楷体" w:eastAsia="华文楷体" w:hAnsi="华文楷体" w:hint="eastAsia"/>
+        </w:rPr>
+        <w:t>（同一个网络）</w:t>
+      </w:r>
+      <w:r>
+        <w:rPr>
+          <w:rFonts w:ascii="华文楷体" w:eastAsia="华文楷体" w:hAnsi="华文楷体" w:hint="eastAsia"/>
+        </w:rPr>
+        <w:t>的</w:t>
+      </w:r>
+      <w:r>
+        <w:rPr>
+          <w:rFonts w:ascii="华文楷体" w:eastAsia="华文楷体" w:hAnsi="华文楷体" w:hint="eastAsia"/>
+        </w:rPr>
+        <w:t>主机可以相互交流。</w:t>
+      </w:r>
+    </w:p>
+    <w:p>
+      <w:pPr>
+        <w:pStyle w:val="4"/>
+        <w:rPr>
+          <w:rFonts w:ascii="华文楷体" w:eastAsia="华文楷体" w:hAnsi="华文楷体"/>
+        </w:rPr>
+      </w:pPr>
+      <w:r>
+        <w:rPr>
+          <w:rFonts w:ascii="华文楷体" w:eastAsia="华文楷体" w:hAnsi="华文楷体" w:hint="eastAsia"/>
+        </w:rPr>
+        <w:t>虚拟机网络配置</w:t>
+      </w:r>
+      <w:r>
+        <w:rPr>
+          <w:rFonts w:ascii="华文楷体" w:eastAsia="华文楷体" w:hAnsi="华文楷体" w:hint="eastAsia"/>
+        </w:rPr>
+        <w:t>以及samba服务器配置</w:t>
+      </w:r>
+    </w:p>
+    <w:p>
+      <w:pPr>
+        <w:rPr>
+          <w:rFonts w:ascii="华文楷体" w:eastAsia="华文楷体" w:hAnsi="华文楷体"/>
+        </w:rPr>
+      </w:pPr>
+      <w:r>
+        <w:rPr>
+          <w:rFonts w:ascii="华文楷体" w:eastAsia="华文楷体" w:hAnsi="华文楷体"/>
+        </w:rPr>
+        <w:tab/>
+      </w:r>
+      <w:r>
+        <w:rPr>
+          <w:rFonts w:ascii="华文楷体" w:eastAsia="华文楷体" w:hAnsi="华文楷体" w:hint="eastAsia"/>
+        </w:rPr>
+        <w:t>将虚拟机的Ubuntu作为samba</w:t>
+      </w:r>
+      <w:r>
+        <w:rPr>
+          <w:rFonts w:ascii="华文楷体" w:eastAsia="华文楷体" w:hAnsi="华文楷体" w:hint="eastAsia"/>
+        </w:rPr>
+        <w:t>服务器；</w:t>
+      </w:r>
+      <w:r>
+        <w:rPr>
+          <w:rFonts w:ascii="华文楷体" w:eastAsia="华文楷体" w:hAnsi="华文楷体" w:hint="eastAsia"/>
+          <w:u w:val="single"/>
+        </w:rPr>
+        <w:t>以下的虚拟交换机或者虚拟NAT设备都是VMware虚拟出来的</w:t>
+      </w:r>
+      <w:r>
+        <w:rPr>
+          <w:rFonts w:ascii="华文楷体" w:eastAsia="华文楷体" w:hAnsi="华文楷体" w:hint="eastAsia"/>
+          <w:u w:val="single"/>
+        </w:rPr>
+        <w:t>：</w:t>
+      </w:r>
+      <w:r>
+        <w:rPr>
+          <w:rFonts w:ascii="华文楷体" w:eastAsia="华文楷体" w:hAnsi="华文楷体" w:hint="eastAsia"/>
+          <w:u w:val="single"/>
+        </w:rPr>
+        <w:t>VMware可以建立多个虚拟机，每个虚拟机可以装操作系统</w:t>
+      </w:r>
+      <w:r>
+        <w:rPr>
+          <w:rFonts w:ascii="华文楷体" w:eastAsia="华文楷体" w:hAnsi="华文楷体" w:hint="eastAsia"/>
+        </w:rPr>
+        <w:t>。</w:t>
+      </w:r>
+    </w:p>
+    <w:p>
+      <w:pPr>
+        <w:rPr>
+          <w:rFonts w:ascii="华文楷体" w:eastAsia="华文楷体" w:hAnsi="华文楷体"/>
+        </w:rPr>
+      </w:pPr>
+      <w:r>
+        <w:rPr>
+          <w:rFonts w:ascii="华文楷体" w:eastAsia="华文楷体" w:hAnsi="华文楷体"/>
+        </w:rPr>
+        <w:tab/>
+      </w:r>
+      <w:r>
+        <w:rPr>
+          <w:rFonts w:ascii="华文楷体" w:eastAsia="华文楷体" w:hAnsi="华文楷体" w:hint="eastAsia"/>
+        </w:rPr>
+        <w:t>首先针对</w:t>
+      </w:r>
+      <w:r>
+        <w:rPr>
+          <w:rFonts w:ascii="华文楷体" w:eastAsia="华文楷体" w:hAnsi="华文楷体" w:hint="eastAsia"/>
+        </w:rPr>
+        <w:t>“路由器不是连接在虚拟机交换机上以及主机网卡默认是没有</w:t>
+      </w:r>
+      <w:r>
+        <w:rPr>
+          <w:rFonts w:ascii="华文楷体" w:eastAsia="华文楷体" w:hAnsi="华文楷体" w:hint="eastAsia"/>
+        </w:rPr>
+        <w:t>报文</w:t>
+      </w:r>
+      <w:r>
+        <w:rPr>
+          <w:rFonts w:ascii="华文楷体" w:eastAsia="华文楷体" w:hAnsi="华文楷体" w:hint="eastAsia"/>
+        </w:rPr>
+        <w:t>转发功能</w:t>
+      </w:r>
+      <w:r>
+        <w:rPr>
+          <w:rFonts w:ascii="华文楷体" w:eastAsia="华文楷体" w:hAnsi="华文楷体" w:hint="eastAsia"/>
+        </w:rPr>
+        <w:t>，为什么虚拟机还可以联网</w:t>
+      </w:r>
+      <w:r>
+        <w:rPr>
+          <w:rFonts w:ascii="华文楷体" w:eastAsia="华文楷体" w:hAnsi="华文楷体" w:hint="eastAsia"/>
+        </w:rPr>
+        <w:t>”的</w:t>
+      </w:r>
+      <w:r>
+        <w:rPr>
+          <w:rFonts w:ascii="华文楷体" w:eastAsia="华文楷体" w:hAnsi="华文楷体" w:hint="eastAsia"/>
+        </w:rPr>
+        <w:t>疑惑</w:t>
+      </w:r>
+      <w:r>
+        <w:rPr>
+          <w:rFonts w:ascii="华文楷体" w:eastAsia="华文楷体" w:hAnsi="华文楷体" w:hint="eastAsia"/>
+        </w:rPr>
+        <w:t>解释：主机网卡</w:t>
+      </w:r>
+      <w:r>
+        <w:rPr>
+          <w:rFonts w:ascii="华文楷体" w:eastAsia="华文楷体" w:hAnsi="华文楷体" w:hint="eastAsia"/>
+        </w:rPr>
+        <w:t>虽然底层没有报文转发功能，但是虚拟</w:t>
+      </w:r>
+      <w:r>
+        <w:rPr>
+          <w:rFonts w:ascii="华文楷体" w:eastAsia="华文楷体" w:hAnsi="华文楷体" w:hint="eastAsia"/>
+        </w:rPr>
+        <w:t>交换机</w:t>
+      </w:r>
+      <w:r>
+        <w:rPr>
+          <w:rFonts w:ascii="华文楷体" w:eastAsia="华文楷体" w:hAnsi="华文楷体" w:hint="eastAsia"/>
+        </w:rPr>
+        <w:t>可以理解为</w:t>
+      </w:r>
+      <w:r>
+        <w:rPr>
+          <w:rFonts w:ascii="华文楷体" w:eastAsia="华文楷体" w:hAnsi="华文楷体" w:hint="eastAsia"/>
+        </w:rPr>
+        <w:t>一个程序，</w:t>
+      </w:r>
+      <w:r>
+        <w:rPr>
+          <w:rFonts w:ascii="华文楷体" w:eastAsia="华文楷体" w:hAnsi="华文楷体" w:hint="eastAsia"/>
+        </w:rPr>
+        <w:t>这个程序告诉主机网卡自己的报文要发送给那个IP，相当于主机网卡完成一个转发功能（bridged）</w:t>
+      </w:r>
+      <w:r>
+        <w:rPr>
+          <w:rFonts w:ascii="华文楷体" w:eastAsia="华文楷体" w:hAnsi="华文楷体" w:hint="eastAsia"/>
+        </w:rPr>
+        <w:t>，需要注意的是主机网卡只有一个IP，它不是完成路由转发的那种，而是普通的</w:t>
+      </w:r>
+      <w:r>
+        <w:rPr>
+          <w:rFonts w:ascii="华文楷体" w:eastAsia="华文楷体" w:hAnsi="华文楷体" w:hint="eastAsia"/>
+        </w:rPr>
+        <w:t>程序与外网通信：</w:t>
+      </w:r>
+      <w:r>
+        <w:rPr>
+          <w:rFonts w:ascii="华文楷体" w:eastAsia="华文楷体" w:hAnsi="华文楷体" w:hint="eastAsia"/>
+        </w:rPr>
+        <w:t>“主机网卡IP接收来自虚拟交换机的报文再发送出去</w:t>
+      </w:r>
+      <w:r>
+        <w:rPr>
+          <w:rFonts w:ascii="华文楷体" w:eastAsia="华文楷体" w:hAnsi="华文楷体" w:hint="eastAsia"/>
+        </w:rPr>
+        <w:t>，接收到的报文再返回给虚拟交换机</w:t>
+      </w:r>
+      <w:r>
+        <w:rPr>
+          <w:rFonts w:ascii="华文楷体" w:eastAsia="华文楷体" w:hAnsi="华文楷体" w:hint="eastAsia"/>
+        </w:rPr>
+        <w:t>”。</w:t>
+      </w:r>
+    </w:p>
+    <w:p>
+      <w:pPr>
+        <w:pStyle w:val="6"/>
+        <w:rPr>
+          <w:rFonts w:ascii="华文楷体" w:eastAsia="华文楷体" w:hAnsi="华文楷体"/>
+        </w:rPr>
+      </w:pPr>
+      <w:r>
+        <w:rPr>
+          <w:rFonts w:ascii="华文楷体" w:eastAsia="华文楷体" w:hAnsi="华文楷体" w:hint="eastAsia"/>
+        </w:rPr>
+        <w:t>虚拟机网络配置</w:t>
+      </w:r>
+    </w:p>
+    <w:p>
+      <w:pPr>
+        <w:rPr>
+          <w:rFonts w:ascii="华文楷体" w:eastAsia="华文楷体" w:hAnsi="华文楷体"/>
+        </w:rPr>
+      </w:pPr>
+      <w:r>
+        <w:rPr>
+          <w:rFonts w:ascii="华文楷体" w:eastAsia="华文楷体" w:hAnsi="华文楷体"/>
+        </w:rPr>
+        <w:tab/>
+      </w:r>
+      <w:r>
+        <w:rPr>
+          <w:rFonts w:ascii="华文楷体" w:eastAsia="华文楷体" w:hAnsi="华文楷体" w:hint="eastAsia"/>
+        </w:rPr>
+        <w:t>一共有三种模式：桥接模式、NAT模式以及仅主机模式。</w:t>
+      </w:r>
+    </w:p>
+    <w:p>
+      <w:pPr>
+        <w:jc w:val="center"/>
+        <w:rPr>
+          <w:rFonts w:ascii="华文楷体" w:eastAsia="华文楷体" w:hAnsi="华文楷体"/>
+        </w:rPr>
+      </w:pPr>
+      <w:r>
+        <w:rPr>
+          <w:rFonts w:ascii="华文楷体" w:eastAsia="华文楷体" w:hAnsi="华文楷体"/>
+          <w:noProof/>
+        </w:rPr>
+        <w:drawing>
+          <wp:inline distT="0" distB="0" distL="0" distR="0" wp14:anchorId="0531C1ED" wp14:editId="60E961AF">
+            <wp:extent cx="1928501" cy="1531620"/>
+            <wp:effectExtent l="0" t="0" r="0" b="0"/>
+            <wp:docPr id="2" name="图片 2"/>
+            <wp:cNvGraphicFramePr>
+              <a:graphicFrameLocks xmlns:a="http://schemas.openxmlformats.org/drawingml/2006/main" noChangeAspect="1"/>
+            </wp:cNvGraphicFramePr>
+            <a:graphic xmlns:a="http://schemas.openxmlformats.org/drawingml/2006/main">
+              <a:graphicData uri="http://schemas.openxmlformats.org/drawingml/2006/picture">
+                <pic:pic xmlns:pic="http://schemas.openxmlformats.org/drawingml/2006/picture">
+                  <pic:nvPicPr>
+                    <pic:cNvPr id="1" name=""/>
+                    <pic:cNvPicPr/>
+                  </pic:nvPicPr>
+                  <pic:blipFill>
+                    <a:blip r:embed="rId9"/>
+                    <a:stretch>
+                      <a:fillRect/>
+                    </a:stretch>
+                  </pic:blipFill>
+                  <pic:spPr>
+                    <a:xfrm>
+                      <a:off x="0" y="0"/>
                       <a:ext cx="1960823" cy="1557290"/>
                     </a:xfrm>
                     <a:prstGeom prst="rect">
@@ -1355,7 +1660,7 @@
                     </pic:cNvPicPr>
                   </pic:nvPicPr>
                   <pic:blipFill>
-                    <a:blip r:embed="rId9">
+                    <a:blip r:embed="rId10">
                       <a:extLst>
                         <a:ext uri="{28A0092B-C50C-407E-A947-70E740481C1C}">
                           <a14:useLocalDpi xmlns:a14="http://schemas.microsoft.com/office/drawing/2010/main" val="0"/>
@@ -1490,7 +1795,7 @@
                     </pic:cNvPicPr>
                   </pic:nvPicPr>
                   <pic:blipFill>
-                    <a:blip r:embed="rId10">
+                    <a:blip r:embed="rId11">
                       <a:extLst>
                         <a:ext uri="{28A0092B-C50C-407E-A947-70E740481C1C}">
                           <a14:useLocalDpi xmlns:a14="http://schemas.microsoft.com/office/drawing/2010/main" val="0"/>
@@ -1613,7 +1918,7 @@
                     </pic:cNvPicPr>
                   </pic:nvPicPr>
                   <pic:blipFill>
-                    <a:blip r:embed="rId11">
+                    <a:blip r:embed="rId12">
                       <a:extLst>
                         <a:ext uri="{28A0092B-C50C-407E-A947-70E740481C1C}">
                           <a14:useLocalDpi xmlns:a14="http://schemas.microsoft.com/office/drawing/2010/main" val="0"/>
@@ -1713,7 +2018,7 @@
                     <pic:cNvPicPr/>
                   </pic:nvPicPr>
                   <pic:blipFill>
-                    <a:blip r:embed="rId12"/>
+                    <a:blip r:embed="rId13"/>
                     <a:stretch>
                       <a:fillRect/>
                     </a:stretch>
@@ -1770,7 +2075,7 @@
                     </pic:cNvPicPr>
                   </pic:nvPicPr>
                   <pic:blipFill>
-                    <a:blip r:embed="rId13">
+                    <a:blip r:embed="rId14">
                       <a:extLst>
                         <a:ext uri="{28A0092B-C50C-407E-A947-70E740481C1C}">
                           <a14:useLocalDpi xmlns:a14="http://schemas.microsoft.com/office/drawing/2010/main" val="0"/>
@@ -1839,7 +2144,22 @@
         <w:rPr>
           <w:rFonts w:ascii="华文楷体" w:eastAsia="华文楷体" w:hAnsi="华文楷体" w:hint="eastAsia"/>
         </w:rPr>
-        <w:t>部分的网络适配器要和“虚拟机网络配置”对应的上；2、“虚拟机设置”有一个“桥接模式”以及“自定义（桥接模式）”，要选择那个自定义的。</w:t>
+        <w:t>部分的网络适配器要和“虚拟机网络配置”对应的上；</w:t>
+      </w:r>
+    </w:p>
+    <w:p>
+      <w:pPr>
+        <w:ind w:firstLine="420"/>
+        <w:jc w:val="left"/>
+        <w:rPr>
+          <w:rFonts w:ascii="华文楷体" w:eastAsia="华文楷体" w:hAnsi="华文楷体"/>
+        </w:rPr>
+      </w:pPr>
+      <w:r>
+        <w:rPr>
+          <w:rFonts w:ascii="华文楷体" w:eastAsia="华文楷体" w:hAnsi="华文楷体" w:hint="eastAsia"/>
+        </w:rPr>
+        <w:t>2、“虚拟机设置”有一个“桥接模式”以及“自定义（桥接模式）”，要选择那个自定义的。</w:t>
       </w:r>
       <w:r>
         <w:rPr>
@@ -1865,7 +2185,7 @@
         <w:rPr>
           <w:rFonts w:ascii="华文楷体" w:eastAsia="华文楷体" w:hAnsi="华文楷体" w:hint="eastAsia"/>
         </w:rPr>
-        <w:t>只关注桥接模式（容易理解；把注意力放在其他学习和工作上），有时间再折腾其他模式（NAT和仅主机模式）。</w:t>
+        <w:t>只关注桥接模式，有时间再折腾其他模式（NAT和仅主机模式）。</w:t>
       </w:r>
     </w:p>
     <w:p>
@@ -2364,7 +2684,7 @@
                     <pic:cNvPicPr/>
                   </pic:nvPicPr>
                   <pic:blipFill>
-                    <a:blip r:embed="rId14"/>
+                    <a:blip r:embed="rId15"/>
                     <a:stretch>
                       <a:fillRect/>
                     </a:stretch>
@@ -2701,6 +3021,291 @@
         <w:t>反之则不行。</w:t>
       </w:r>
     </w:p>
+    <w:p>
+      <w:pPr>
+        <w:rPr>
+          <w:rFonts w:ascii="华文楷体" w:eastAsia="华文楷体" w:hAnsi="华文楷体"/>
+        </w:rPr>
+      </w:pPr>
+      <w:r>
+        <w:rPr>
+          <w:rFonts w:ascii="华文楷体" w:eastAsia="华文楷体" w:hAnsi="华文楷体"/>
+        </w:rPr>
+        <w:lastRenderedPageBreak/>
+        <w:drawing>
+          <wp:inline distT="0" distB="0" distL="0" distR="0" wp14:anchorId="54038BCA" wp14:editId="1CA11E04">
+            <wp:extent cx="4767077" cy="4183149"/>
+            <wp:effectExtent l="0" t="0" r="0" b="8255"/>
+            <wp:docPr id="9" name="图片 9"/>
+            <wp:cNvGraphicFramePr>
+              <a:graphicFrameLocks xmlns:a="http://schemas.openxmlformats.org/drawingml/2006/main" noChangeAspect="1"/>
+            </wp:cNvGraphicFramePr>
+            <a:graphic xmlns:a="http://schemas.openxmlformats.org/drawingml/2006/main">
+              <a:graphicData uri="http://schemas.openxmlformats.org/drawingml/2006/picture">
+                <pic:pic xmlns:pic="http://schemas.openxmlformats.org/drawingml/2006/picture">
+                  <pic:nvPicPr>
+                    <pic:cNvPr id="1" name=""/>
+                    <pic:cNvPicPr/>
+                  </pic:nvPicPr>
+                  <pic:blipFill>
+                    <a:blip r:embed="rId16"/>
+                    <a:stretch>
+                      <a:fillRect/>
+                    </a:stretch>
+                  </pic:blipFill>
+                  <pic:spPr>
+                    <a:xfrm>
+                      <a:off x="0" y="0"/>
+                      <a:ext cx="4786308" cy="4200025"/>
+                    </a:xfrm>
+                    <a:prstGeom prst="rect">
+                      <a:avLst/>
+                    </a:prstGeom>
+                  </pic:spPr>
+                </pic:pic>
+              </a:graphicData>
+            </a:graphic>
+          </wp:inline>
+        </w:drawing>
+      </w:r>
+    </w:p>
+    <w:p>
+      <w:pPr>
+        <w:ind w:firstLine="420"/>
+        <w:rPr>
+          <w:rFonts w:ascii="华文楷体" w:eastAsia="华文楷体" w:hAnsi="华文楷体"/>
+        </w:rPr>
+      </w:pPr>
+      <w:r>
+        <w:rPr>
+          <w:rFonts w:ascii="华文楷体" w:eastAsia="华文楷体" w:hAnsi="华文楷体" w:hint="eastAsia"/>
+        </w:rPr>
+        <w:t>Ubuntu开机出现waiting</w:t>
+      </w:r>
+      <w:r>
+        <w:rPr>
+          <w:rFonts w:ascii="华文楷体" w:eastAsia="华文楷体" w:hAnsi="华文楷体"/>
+        </w:rPr>
+        <w:t xml:space="preserve"> </w:t>
+      </w:r>
+      <w:r>
+        <w:rPr>
+          <w:rFonts w:ascii="华文楷体" w:eastAsia="华文楷体" w:hAnsi="华文楷体" w:hint="eastAsia"/>
+        </w:rPr>
+        <w:t>for</w:t>
+      </w:r>
+      <w:r>
+        <w:rPr>
+          <w:rFonts w:ascii="华文楷体" w:eastAsia="华文楷体" w:hAnsi="华文楷体"/>
+        </w:rPr>
+        <w:t xml:space="preserve"> network configuration 60s…</w:t>
+      </w:r>
+      <w:r>
+        <w:rPr>
+          <w:rFonts w:ascii="华文楷体" w:eastAsia="华文楷体" w:hAnsi="华文楷体" w:hint="eastAsia"/>
+        </w:rPr>
+        <w:t>的原因应该是</w:t>
+      </w:r>
+    </w:p>
+    <w:p>
+      <w:pPr>
+        <w:pStyle w:val="a7"/>
+        <w:numPr>
+          <w:ilvl w:val="0"/>
+          <w:numId w:val="6"/>
+        </w:numPr>
+        <w:ind w:firstLineChars="0"/>
+        <w:rPr>
+          <w:rFonts w:ascii="华文楷体" w:eastAsia="华文楷体" w:hAnsi="华文楷体"/>
+        </w:rPr>
+      </w:pPr>
+      <w:r>
+        <w:rPr>
+          <w:rFonts w:ascii="华文楷体" w:eastAsia="华文楷体" w:hAnsi="华文楷体" w:hint="eastAsia"/>
+        </w:rPr>
+        <w:t>文件/</w:t>
+      </w:r>
+      <w:r>
+        <w:rPr>
+          <w:rFonts w:ascii="华文楷体" w:eastAsia="华文楷体" w:hAnsi="华文楷体"/>
+        </w:rPr>
+        <w:t>etc/network/interfaces</w:t>
+      </w:r>
+      <w:r>
+        <w:rPr>
+          <w:rFonts w:ascii="华文楷体" w:eastAsia="华文楷体" w:hAnsi="华文楷体" w:hint="eastAsia"/>
+        </w:rPr>
+        <w:t>中有一个固定的接口eth</w:t>
+      </w:r>
+      <w:r>
+        <w:rPr>
+          <w:rFonts w:ascii="华文楷体" w:eastAsia="华文楷体" w:hAnsi="华文楷体"/>
+        </w:rPr>
+        <w:t>1</w:t>
+      </w:r>
+      <w:r>
+        <w:rPr>
+          <w:rFonts w:ascii="华文楷体" w:eastAsia="华文楷体" w:hAnsi="华文楷体" w:hint="eastAsia"/>
+        </w:rPr>
+        <w:t>在开机时配置不了，因为没有实际的硬件接口；</w:t>
+      </w:r>
+    </w:p>
+    <w:p>
+      <w:pPr>
+        <w:pStyle w:val="a7"/>
+        <w:numPr>
+          <w:ilvl w:val="0"/>
+          <w:numId w:val="6"/>
+        </w:numPr>
+        <w:ind w:firstLineChars="0"/>
+        <w:rPr>
+          <w:rFonts w:ascii="华文楷体" w:eastAsia="华文楷体" w:hAnsi="华文楷体"/>
+        </w:rPr>
+      </w:pPr>
+      <w:r>
+        <w:rPr>
+          <w:rFonts w:ascii="华文楷体" w:eastAsia="华文楷体" w:hAnsi="华文楷体" w:hint="eastAsia"/>
+        </w:rPr>
+        <w:t>然后网络配置出现错误，而在文件</w:t>
+      </w:r>
+      <w:r>
+        <w:rPr>
+          <w:rFonts w:ascii="华文楷体" w:eastAsia="华文楷体" w:hAnsi="华文楷体"/>
+        </w:rPr>
+        <w:t>/etc/init/failsafe.conf</w:t>
+      </w:r>
+      <w:r>
+        <w:rPr>
+          <w:rFonts w:ascii="华文楷体" w:eastAsia="华文楷体" w:hAnsi="华文楷体" w:hint="eastAsia"/>
+        </w:rPr>
+        <w:t>中规定了当出现网络配置错误时应该等待多长时间；</w:t>
+      </w:r>
+    </w:p>
+    <w:p>
+      <w:pPr>
+        <w:rPr>
+          <w:rFonts w:ascii="华文楷体" w:eastAsia="华文楷体" w:hAnsi="华文楷体"/>
+        </w:rPr>
+      </w:pPr>
+      <w:r>
+        <w:rPr>
+          <w:rFonts w:ascii="华文楷体" w:eastAsia="华文楷体" w:hAnsi="华文楷体" w:hint="eastAsia"/>
+        </w:rPr>
+        <w:t>所以解决办法有两种：</w:t>
+      </w:r>
+    </w:p>
+    <w:p>
+      <w:pPr>
+        <w:pStyle w:val="a7"/>
+        <w:numPr>
+          <w:ilvl w:val="1"/>
+          <w:numId w:val="4"/>
+        </w:numPr>
+        <w:ind w:firstLineChars="0"/>
+        <w:rPr>
+          <w:rFonts w:ascii="华文楷体" w:eastAsia="华文楷体" w:hAnsi="华文楷体"/>
+        </w:rPr>
+      </w:pPr>
+      <w:r>
+        <w:rPr>
+          <w:rFonts w:ascii="华文楷体" w:eastAsia="华文楷体" w:hAnsi="华文楷体" w:hint="eastAsia"/>
+        </w:rPr>
+        <w:t>把文件</w:t>
+      </w:r>
+      <w:r>
+        <w:rPr>
+          <w:rFonts w:ascii="华文楷体" w:eastAsia="华文楷体" w:hAnsi="华文楷体" w:hint="eastAsia"/>
+        </w:rPr>
+        <w:t>/</w:t>
+      </w:r>
+      <w:r>
+        <w:rPr>
+          <w:rFonts w:ascii="华文楷体" w:eastAsia="华文楷体" w:hAnsi="华文楷体"/>
+        </w:rPr>
+        <w:t>etc/network/interfaces</w:t>
+      </w:r>
+      <w:r>
+        <w:rPr>
+          <w:rFonts w:ascii="华文楷体" w:eastAsia="华文楷体" w:hAnsi="华文楷体" w:hint="eastAsia"/>
+        </w:rPr>
+        <w:t>的接口eth</w:t>
+      </w:r>
+      <w:r>
+        <w:rPr>
+          <w:rFonts w:ascii="华文楷体" w:eastAsia="华文楷体" w:hAnsi="华文楷体"/>
+        </w:rPr>
+        <w:t>1</w:t>
+      </w:r>
+      <w:r>
+        <w:rPr>
+          <w:rFonts w:ascii="华文楷体" w:eastAsia="华文楷体" w:hAnsi="华文楷体" w:hint="eastAsia"/>
+        </w:rPr>
+        <w:t>删掉</w:t>
+      </w:r>
+      <w:r>
+        <w:rPr>
+          <w:rFonts w:ascii="华文楷体" w:eastAsia="华文楷体" w:hAnsi="华文楷体" w:hint="eastAsia"/>
+        </w:rPr>
+        <w:t>（推荐</w:t>
+      </w:r>
+      <w:bookmarkStart w:id="0" w:name="_GoBack"/>
+      <w:bookmarkEnd w:id="0"/>
+      <w:r>
+        <w:rPr>
+          <w:rFonts w:ascii="华文楷体" w:eastAsia="华文楷体" w:hAnsi="华文楷体" w:hint="eastAsia"/>
+        </w:rPr>
+        <w:t>）</w:t>
+      </w:r>
+      <w:r>
+        <w:rPr>
+          <w:rFonts w:ascii="华文楷体" w:eastAsia="华文楷体" w:hAnsi="华文楷体" w:hint="eastAsia"/>
+        </w:rPr>
+        <w:t>；</w:t>
+      </w:r>
+    </w:p>
+    <w:p>
+      <w:pPr>
+        <w:pStyle w:val="a7"/>
+        <w:numPr>
+          <w:ilvl w:val="1"/>
+          <w:numId w:val="4"/>
+        </w:numPr>
+        <w:ind w:firstLineChars="0"/>
+        <w:rPr>
+          <w:rFonts w:ascii="华文楷体" w:eastAsia="华文楷体" w:hAnsi="华文楷体" w:hint="eastAsia"/>
+        </w:rPr>
+      </w:pPr>
+      <w:r>
+        <w:rPr>
+          <w:rFonts w:ascii="华文楷体" w:eastAsia="华文楷体" w:hAnsi="华文楷体" w:hint="eastAsia"/>
+        </w:rPr>
+        <w:t>修改文件</w:t>
+      </w:r>
+      <w:r>
+        <w:rPr>
+          <w:rFonts w:ascii="华文楷体" w:eastAsia="华文楷体" w:hAnsi="华文楷体"/>
+        </w:rPr>
+        <w:t>/etc/init/failsafe.conf</w:t>
+      </w:r>
+      <w:r>
+        <w:rPr>
+          <w:rFonts w:ascii="华文楷体" w:eastAsia="华文楷体" w:hAnsi="华文楷体" w:hint="eastAsia"/>
+        </w:rPr>
+        <w:t>中出现错误的等待时间为1s（而不是6</w:t>
+      </w:r>
+      <w:r>
+        <w:rPr>
+          <w:rFonts w:ascii="华文楷体" w:eastAsia="华文楷体" w:hAnsi="华文楷体"/>
+        </w:rPr>
+        <w:t>0</w:t>
+      </w:r>
+      <w:r>
+        <w:rPr>
+          <w:rFonts w:ascii="华文楷体" w:eastAsia="华文楷体" w:hAnsi="华文楷体" w:hint="eastAsia"/>
+        </w:rPr>
+        <w:t>s）；</w:t>
+      </w:r>
+    </w:p>
     <w:sectPr>
       <w:pgSz w:w="11906" w:h="16838"/>
       <w:pgMar w:top="720" w:right="720" w:bottom="720" w:left="720" w:header="851" w:footer="992" w:gutter="0"/>
@@ -2752,6 +3357,95 @@
 <file path=word/numbering.xml><?xml version="1.0" encoding="utf-8"?>
 <w:numbering xmlns:wpc="http://schemas.microsoft.com/office/word/2010/wordprocessingCanvas" xmlns:cx="http://schemas.microsoft.com/office/drawing/2014/chartex" xmlns:mc="http://schemas.openxmlformats.org/markup-compatibility/2006" xmlns:o="urn:schemas-microsoft-com:office:office" xmlns:r="http://schemas.openxmlformats.org/officeDocument/2006/relationships" xmlns:m="http://schemas.openxmlformats.org/officeDocument/2006/math" xmlns:v="urn:schemas-microsoft-com:vml" xmlns:wp14="http://schemas.microsoft.com/office/word/2010/wordprocessingDrawing" xmlns:wp="http://schemas.openxmlformats.org/drawingml/2006/wordprocessingDrawing" xmlns:w10="urn:schemas-microsoft-com:office:word" xmlns:w="http://schemas.openxmlformats.org/wordprocessingml/2006/main" xmlns:w14="http://schemas.microsoft.com/office/word/2010/wordml" xmlns:w15="http://schemas.microsoft.com/office/word/2012/wordml" xmlns:w16se="http://schemas.microsoft.com/office/word/2015/wordml/symex" xmlns:wpg="http://schemas.microsoft.com/office/word/2010/wordprocessingGroup" xmlns:wpi="http://schemas.microsoft.com/office/word/2010/wordprocessingInk" xmlns:wne="http://schemas.microsoft.com/office/word/2006/wordml" xmlns:wps="http://schemas.microsoft.com/office/word/2010/wordprocessingShape" mc:Ignorable="w14 w15 w16se wp14">
   <w:abstractNum w:abstractNumId="0" w15:restartNumberingAfterBreak="0">
+    <w:nsid w:val="03AA4DD3"/>
+    <w:multiLevelType w:val="hybridMultilevel"/>
+    <w:tmpl w:val="517ECB6E"/>
+    <w:lvl w:ilvl="0" w:tplc="1786BB6A">
+      <w:start w:val="1"/>
+      <w:numFmt w:val="decimal"/>
+      <w:lvlText w:val="%1、"/>
+      <w:lvlJc w:val="left"/>
+      <w:pPr>
+        <w:ind w:left="780" w:hanging="360"/>
+      </w:pPr>
+      <w:rPr>
+        <w:rFonts w:hint="default"/>
+      </w:rPr>
+    </w:lvl>
+    <w:lvl w:ilvl="1" w:tplc="04090019" w:tentative="1">
+      <w:start w:val="1"/>
+      <w:numFmt w:val="lowerLetter"/>
+      <w:lvlText w:val="%2)"/>
+      <w:lvlJc w:val="left"/>
+      <w:pPr>
+        <w:ind w:left="1260" w:hanging="420"/>
+      </w:pPr>
+    </w:lvl>
+    <w:lvl w:ilvl="2" w:tplc="0409001B" w:tentative="1">
+      <w:start w:val="1"/>
+      <w:numFmt w:val="lowerRoman"/>
+      <w:lvlText w:val="%3."/>
+      <w:lvlJc w:val="right"/>
+      <w:pPr>
+        <w:ind w:left="1680" w:hanging="420"/>
+      </w:pPr>
+    </w:lvl>
+    <w:lvl w:ilvl="3" w:tplc="0409000F" w:tentative="1">
+      <w:start w:val="1"/>
+      <w:numFmt w:val="decimal"/>
+      <w:lvlText w:val="%4."/>
+      <w:lvlJc w:val="left"/>
+      <w:pPr>
+        <w:ind w:left="2100" w:hanging="420"/>
+      </w:pPr>
+    </w:lvl>
+    <w:lvl w:ilvl="4" w:tplc="04090019" w:tentative="1">
+      <w:start w:val="1"/>
+      <w:numFmt w:val="lowerLetter"/>
+      <w:lvlText w:val="%5)"/>
+      <w:lvlJc w:val="left"/>
+      <w:pPr>
+        <w:ind w:left="2520" w:hanging="420"/>
+      </w:pPr>
+    </w:lvl>
+    <w:lvl w:ilvl="5" w:tplc="0409001B" w:tentative="1">
+      <w:start w:val="1"/>
+      <w:numFmt w:val="lowerRoman"/>
+      <w:lvlText w:val="%6."/>
+      <w:lvlJc w:val="right"/>
+      <w:pPr>
+        <w:ind w:left="2940" w:hanging="420"/>
+      </w:pPr>
+    </w:lvl>
+    <w:lvl w:ilvl="6" w:tplc="0409000F" w:tentative="1">
+      <w:start w:val="1"/>
+      <w:numFmt w:val="decimal"/>
+      <w:lvlText w:val="%7."/>
+      <w:lvlJc w:val="left"/>
+      <w:pPr>
+        <w:ind w:left="3360" w:hanging="420"/>
+      </w:pPr>
+    </w:lvl>
+    <w:lvl w:ilvl="7" w:tplc="04090019" w:tentative="1">
+      <w:start w:val="1"/>
+      <w:numFmt w:val="lowerLetter"/>
+      <w:lvlText w:val="%8)"/>
+      <w:lvlJc w:val="left"/>
+      <w:pPr>
+        <w:ind w:left="3780" w:hanging="420"/>
+      </w:pPr>
+    </w:lvl>
+    <w:lvl w:ilvl="8" w:tplc="0409001B" w:tentative="1">
+      <w:start w:val="1"/>
+      <w:numFmt w:val="lowerRoman"/>
+      <w:lvlText w:val="%9."/>
+      <w:lvlJc w:val="right"/>
+      <w:pPr>
+        <w:ind w:left="4200" w:hanging="420"/>
+      </w:pPr>
+    </w:lvl>
+  </w:abstractNum>
+  <w:abstractNum w:abstractNumId="1" w15:restartNumberingAfterBreak="0">
     <w:nsid w:val="07707549"/>
     <w:multiLevelType w:val="hybridMultilevel"/>
     <w:tmpl w:val="F7DECACA"/>
@@ -2840,7 +3534,185 @@
       </w:pPr>
     </w:lvl>
   </w:abstractNum>
-  <w:abstractNum w:abstractNumId="1" w15:restartNumberingAfterBreak="0">
+  <w:abstractNum w:abstractNumId="2" w15:restartNumberingAfterBreak="0">
+    <w:nsid w:val="1C076F59"/>
+    <w:multiLevelType w:val="hybridMultilevel"/>
+    <w:tmpl w:val="6D8ACF22"/>
+    <w:lvl w:ilvl="0" w:tplc="9410D7E8">
+      <w:start w:val="1"/>
+      <w:numFmt w:val="lowerRoman"/>
+      <w:lvlText w:val="%1)"/>
+      <w:lvlJc w:val="left"/>
+      <w:pPr>
+        <w:ind w:left="1500" w:hanging="720"/>
+      </w:pPr>
+      <w:rPr>
+        <w:rFonts w:hint="default"/>
+      </w:rPr>
+    </w:lvl>
+    <w:lvl w:ilvl="1" w:tplc="04090019" w:tentative="1">
+      <w:start w:val="1"/>
+      <w:numFmt w:val="lowerLetter"/>
+      <w:lvlText w:val="%2)"/>
+      <w:lvlJc w:val="left"/>
+      <w:pPr>
+        <w:ind w:left="1620" w:hanging="420"/>
+      </w:pPr>
+    </w:lvl>
+    <w:lvl w:ilvl="2" w:tplc="0409001B" w:tentative="1">
+      <w:start w:val="1"/>
+      <w:numFmt w:val="lowerRoman"/>
+      <w:lvlText w:val="%3."/>
+      <w:lvlJc w:val="right"/>
+      <w:pPr>
+        <w:ind w:left="2040" w:hanging="420"/>
+      </w:pPr>
+    </w:lvl>
+    <w:lvl w:ilvl="3" w:tplc="0409000F" w:tentative="1">
+      <w:start w:val="1"/>
+      <w:numFmt w:val="decimal"/>
+      <w:lvlText w:val="%4."/>
+      <w:lvlJc w:val="left"/>
+      <w:pPr>
+        <w:ind w:left="2460" w:hanging="420"/>
+      </w:pPr>
+    </w:lvl>
+    <w:lvl w:ilvl="4" w:tplc="04090019" w:tentative="1">
+      <w:start w:val="1"/>
+      <w:numFmt w:val="lowerLetter"/>
+      <w:lvlText w:val="%5)"/>
+      <w:lvlJc w:val="left"/>
+      <w:pPr>
+        <w:ind w:left="2880" w:hanging="420"/>
+      </w:pPr>
+    </w:lvl>
+    <w:lvl w:ilvl="5" w:tplc="0409001B" w:tentative="1">
+      <w:start w:val="1"/>
+      <w:numFmt w:val="lowerRoman"/>
+      <w:lvlText w:val="%6."/>
+      <w:lvlJc w:val="right"/>
+      <w:pPr>
+        <w:ind w:left="3300" w:hanging="420"/>
+      </w:pPr>
+    </w:lvl>
+    <w:lvl w:ilvl="6" w:tplc="0409000F" w:tentative="1">
+      <w:start w:val="1"/>
+      <w:numFmt w:val="decimal"/>
+      <w:lvlText w:val="%7."/>
+      <w:lvlJc w:val="left"/>
+      <w:pPr>
+        <w:ind w:left="3720" w:hanging="420"/>
+      </w:pPr>
+    </w:lvl>
+    <w:lvl w:ilvl="7" w:tplc="04090019" w:tentative="1">
+      <w:start w:val="1"/>
+      <w:numFmt w:val="lowerLetter"/>
+      <w:lvlText w:val="%8)"/>
+      <w:lvlJc w:val="left"/>
+      <w:pPr>
+        <w:ind w:left="4140" w:hanging="420"/>
+      </w:pPr>
+    </w:lvl>
+    <w:lvl w:ilvl="8" w:tplc="0409001B" w:tentative="1">
+      <w:start w:val="1"/>
+      <w:numFmt w:val="lowerRoman"/>
+      <w:lvlText w:val="%9."/>
+      <w:lvlJc w:val="right"/>
+      <w:pPr>
+        <w:ind w:left="4560" w:hanging="420"/>
+      </w:pPr>
+    </w:lvl>
+  </w:abstractNum>
+  <w:abstractNum w:abstractNumId="3" w15:restartNumberingAfterBreak="0">
+    <w:nsid w:val="376D1369"/>
+    <w:multiLevelType w:val="hybridMultilevel"/>
+    <w:tmpl w:val="9AFACFDA"/>
+    <w:lvl w:ilvl="0" w:tplc="17B0227E">
+      <w:start w:val="1"/>
+      <w:numFmt w:val="decimal"/>
+      <w:lvlText w:val="%1、"/>
+      <w:lvlJc w:val="left"/>
+      <w:pPr>
+        <w:ind w:left="780" w:hanging="360"/>
+      </w:pPr>
+      <w:rPr>
+        <w:rFonts w:hint="default"/>
+      </w:rPr>
+    </w:lvl>
+    <w:lvl w:ilvl="1" w:tplc="04090019" w:tentative="1">
+      <w:start w:val="1"/>
+      <w:numFmt w:val="lowerLetter"/>
+      <w:lvlText w:val="%2)"/>
+      <w:lvlJc w:val="left"/>
+      <w:pPr>
+        <w:ind w:left="1260" w:hanging="420"/>
+      </w:pPr>
+    </w:lvl>
+    <w:lvl w:ilvl="2" w:tplc="0409001B" w:tentative="1">
+      <w:start w:val="1"/>
+      <w:numFmt w:val="lowerRoman"/>
+      <w:lvlText w:val="%3."/>
+      <w:lvlJc w:val="right"/>
+      <w:pPr>
+        <w:ind w:left="1680" w:hanging="420"/>
+      </w:pPr>
+    </w:lvl>
+    <w:lvl w:ilvl="3" w:tplc="0409000F" w:tentative="1">
+      <w:start w:val="1"/>
+      <w:numFmt w:val="decimal"/>
+      <w:lvlText w:val="%4."/>
+      <w:lvlJc w:val="left"/>
+      <w:pPr>
+        <w:ind w:left="2100" w:hanging="420"/>
+      </w:pPr>
+    </w:lvl>
+    <w:lvl w:ilvl="4" w:tplc="04090019" w:tentative="1">
+      <w:start w:val="1"/>
+      <w:numFmt w:val="lowerLetter"/>
+      <w:lvlText w:val="%5)"/>
+      <w:lvlJc w:val="left"/>
+      <w:pPr>
+        <w:ind w:left="2520" w:hanging="420"/>
+      </w:pPr>
+    </w:lvl>
+    <w:lvl w:ilvl="5" w:tplc="0409001B" w:tentative="1">
+      <w:start w:val="1"/>
+      <w:numFmt w:val="lowerRoman"/>
+      <w:lvlText w:val="%6."/>
+      <w:lvlJc w:val="right"/>
+      <w:pPr>
+        <w:ind w:left="2940" w:hanging="420"/>
+      </w:pPr>
+    </w:lvl>
+    <w:lvl w:ilvl="6" w:tplc="0409000F" w:tentative="1">
+      <w:start w:val="1"/>
+      <w:numFmt w:val="decimal"/>
+      <w:lvlText w:val="%7."/>
+      <w:lvlJc w:val="left"/>
+      <w:pPr>
+        <w:ind w:left="3360" w:hanging="420"/>
+      </w:pPr>
+    </w:lvl>
+    <w:lvl w:ilvl="7" w:tplc="04090019" w:tentative="1">
+      <w:start w:val="1"/>
+      <w:numFmt w:val="lowerLetter"/>
+      <w:lvlText w:val="%8)"/>
+      <w:lvlJc w:val="left"/>
+      <w:pPr>
+        <w:ind w:left="3780" w:hanging="420"/>
+      </w:pPr>
+    </w:lvl>
+    <w:lvl w:ilvl="8" w:tplc="0409001B" w:tentative="1">
+      <w:start w:val="1"/>
+      <w:numFmt w:val="lowerRoman"/>
+      <w:lvlText w:val="%9."/>
+      <w:lvlJc w:val="right"/>
+      <w:pPr>
+        <w:ind w:left="4200" w:hanging="420"/>
+      </w:pPr>
+    </w:lvl>
+  </w:abstractNum>
+  <w:abstractNum w:abstractNumId="4" w15:restartNumberingAfterBreak="0">
     <w:nsid w:val="597640D0"/>
     <w:multiLevelType w:val="hybridMultilevel"/>
     <w:tmpl w:val="C4C41650"/>
@@ -2929,10 +3801,111 @@
       </w:pPr>
     </w:lvl>
   </w:abstractNum>
+  <w:abstractNum w:abstractNumId="5" w15:restartNumberingAfterBreak="0">
+    <w:nsid w:val="743C7DD8"/>
+    <w:multiLevelType w:val="hybridMultilevel"/>
+    <w:tmpl w:val="42F06FB0"/>
+    <w:lvl w:ilvl="0" w:tplc="4BEC2852">
+      <w:start w:val="1"/>
+      <w:numFmt w:val="lowerLetter"/>
+      <w:lvlText w:val="%1)"/>
+      <w:lvlJc w:val="left"/>
+      <w:pPr>
+        <w:ind w:left="780" w:hanging="360"/>
+      </w:pPr>
+      <w:rPr>
+        <w:rFonts w:hint="default"/>
+      </w:rPr>
+    </w:lvl>
+    <w:lvl w:ilvl="1" w:tplc="04090019">
+      <w:start w:val="1"/>
+      <w:numFmt w:val="lowerLetter"/>
+      <w:lvlText w:val="%2)"/>
+      <w:lvlJc w:val="left"/>
+      <w:pPr>
+        <w:ind w:left="1260" w:hanging="420"/>
+      </w:pPr>
+    </w:lvl>
+    <w:lvl w:ilvl="2" w:tplc="0409001B" w:tentative="1">
+      <w:start w:val="1"/>
+      <w:numFmt w:val="lowerRoman"/>
+      <w:lvlText w:val="%3."/>
+      <w:lvlJc w:val="right"/>
+      <w:pPr>
+        <w:ind w:left="1680" w:hanging="420"/>
+      </w:pPr>
+    </w:lvl>
+    <w:lvl w:ilvl="3" w:tplc="0409000F" w:tentative="1">
+      <w:start w:val="1"/>
+      <w:numFmt w:val="decimal"/>
+      <w:lvlText w:val="%4."/>
+      <w:lvlJc w:val="left"/>
+      <w:pPr>
+        <w:ind w:left="2100" w:hanging="420"/>
+      </w:pPr>
+    </w:lvl>
+    <w:lvl w:ilvl="4" w:tplc="04090019" w:tentative="1">
+      <w:start w:val="1"/>
+      <w:numFmt w:val="lowerLetter"/>
+      <w:lvlText w:val="%5)"/>
+      <w:lvlJc w:val="left"/>
+      <w:pPr>
+        <w:ind w:left="2520" w:hanging="420"/>
+      </w:pPr>
+    </w:lvl>
+    <w:lvl w:ilvl="5" w:tplc="0409001B" w:tentative="1">
+      <w:start w:val="1"/>
+      <w:numFmt w:val="lowerRoman"/>
+      <w:lvlText w:val="%6."/>
+      <w:lvlJc w:val="right"/>
+      <w:pPr>
+        <w:ind w:left="2940" w:hanging="420"/>
+      </w:pPr>
+    </w:lvl>
+    <w:lvl w:ilvl="6" w:tplc="0409000F" w:tentative="1">
+      <w:start w:val="1"/>
+      <w:numFmt w:val="decimal"/>
+      <w:lvlText w:val="%7."/>
+      <w:lvlJc w:val="left"/>
+      <w:pPr>
+        <w:ind w:left="3360" w:hanging="420"/>
+      </w:pPr>
+    </w:lvl>
+    <w:lvl w:ilvl="7" w:tplc="04090019" w:tentative="1">
+      <w:start w:val="1"/>
+      <w:numFmt w:val="lowerLetter"/>
+      <w:lvlText w:val="%8)"/>
+      <w:lvlJc w:val="left"/>
+      <w:pPr>
+        <w:ind w:left="3780" w:hanging="420"/>
+      </w:pPr>
+    </w:lvl>
+    <w:lvl w:ilvl="8" w:tplc="0409001B" w:tentative="1">
+      <w:start w:val="1"/>
+      <w:numFmt w:val="lowerRoman"/>
+      <w:lvlText w:val="%9."/>
+      <w:lvlJc w:val="right"/>
+      <w:pPr>
+        <w:ind w:left="4200" w:hanging="420"/>
+      </w:pPr>
+    </w:lvl>
+  </w:abstractNum>
   <w:num w:numId="1">
+    <w:abstractNumId w:val="4"/>
+  </w:num>
+  <w:num w:numId="2">
     <w:abstractNumId w:val="1"/>
   </w:num>
-  <w:num w:numId="2">
+  <w:num w:numId="3">
+    <w:abstractNumId w:val="3"/>
+  </w:num>
+  <w:num w:numId="4">
+    <w:abstractNumId w:val="5"/>
+  </w:num>
+  <w:num w:numId="5">
+    <w:abstractNumId w:val="2"/>
+  </w:num>
+  <w:num w:numId="6">
     <w:abstractNumId w:val="0"/>
   </w:num>
 </w:numbering>
@@ -3878,4 +4851,16 @@
     </a:ext>
   </a:extLst>
 </a:theme>
+</file>
+
+<file path=customXml/item1.xml><?xml version="1.0" encoding="utf-8"?>
+<b:Sources xmlns:b="http://schemas.openxmlformats.org/officeDocument/2006/bibliography" xmlns="http://schemas.openxmlformats.org/officeDocument/2006/bibliography" SelectedStyle="\APASixthEditionOfficeOnline.xsl" StyleName="APA" Version="6"/>
+</file>
+
+<file path=customXml/itemProps1.xml><?xml version="1.0" encoding="utf-8"?>
+<ds:datastoreItem xmlns:ds="http://schemas.openxmlformats.org/officeDocument/2006/customXml" ds:itemID="{E0CC317C-7CE2-4E68-B091-8BB7CDEC8633}">
+  <ds:schemaRefs>
+    <ds:schemaRef ds:uri="http://schemas.openxmlformats.org/officeDocument/2006/bibliography"/>
+  </ds:schemaRefs>
+</ds:datastoreItem>
 </file>
</xml_diff>